<commit_message>
Continuing work on progress report fixed a mistake with the program
</commit_message>
<xml_diff>
--- a/2805 ICT Milestone 2 Progress Report.docx
+++ b/2805 ICT Milestone 2 Progress Report.docx
@@ -149,6 +149,13 @@
     </w:p>
     <w:sdt>
       <w:sdtPr>
+        <w:rPr>
+          <w:rFonts w:asciiTheme="minorHAnsi" w:eastAsiaTheme="minorHAnsi" w:hAnsiTheme="minorHAnsi" w:cstheme="minorBidi"/>
+          <w:color w:val="auto"/>
+          <w:sz w:val="22"/>
+          <w:szCs w:val="22"/>
+          <w:lang w:val="en-AU"/>
+        </w:rPr>
         <w:id w:val="-263912430"/>
         <w:docPartObj>
           <w:docPartGallery w:val="Table of Contents"/>
@@ -157,14 +164,9 @@
       </w:sdtPr>
       <w:sdtEndPr>
         <w:rPr>
-          <w:rFonts w:asciiTheme="minorHAnsi" w:eastAsiaTheme="minorHAnsi" w:hAnsiTheme="minorHAnsi" w:cstheme="minorBidi"/>
           <w:b/>
           <w:bCs/>
           <w:noProof/>
-          <w:color w:val="auto"/>
-          <w:sz w:val="22"/>
-          <w:szCs w:val="22"/>
-          <w:lang w:val="en-AU"/>
         </w:rPr>
       </w:sdtEndPr>
       <w:sdtContent>
@@ -988,10 +990,703 @@
     </w:p>
     <w:p>
       <w:pPr>
+        <w:jc w:val="both"/>
+      </w:pPr>
+      <w:r>
+        <w:t>Please refer to the first Milestone of this project to see the full list of project requirements. Within the scope of this progress report the current development focus has been on the introduction and improvement of core components of the game. These components including systems such as: scoring, timers, player movement, map updates and ghost packages (Placement, movement, pathing and AI).</w:t>
+      </w:r>
+    </w:p>
+    <w:p>
+      <w:pPr>
+        <w:jc w:val="both"/>
+      </w:pPr>
+      <w:r>
+        <w:t>The following table reflects the list of functional requirements as detailed in Milestone 1. It highlights the Functional Requirement, its priority, its status and any further more specific comments on its implementation.</w:t>
+      </w:r>
+    </w:p>
+    <w:tbl>
+      <w:tblPr>
+        <w:tblStyle w:val="TableGrid"/>
+        <w:tblW w:w="0" w:type="auto"/>
+        <w:tblLook w:val="04A0" w:firstRow="1" w:lastRow="0" w:firstColumn="1" w:lastColumn="0" w:noHBand="0" w:noVBand="1"/>
+      </w:tblPr>
+      <w:tblGrid>
+        <w:gridCol w:w="846"/>
+        <w:gridCol w:w="992"/>
+        <w:gridCol w:w="1418"/>
+        <w:gridCol w:w="5760"/>
+      </w:tblGrid>
+      <w:tr>
+        <w:tc>
+          <w:tcPr>
+            <w:tcW w:w="846" w:type="dxa"/>
+          </w:tcPr>
+          <w:p>
+            <w:pPr>
+              <w:jc w:val="both"/>
+              <w:rPr>
+                <w:b/>
+                <w:bCs/>
+              </w:rPr>
+            </w:pPr>
+            <w:r>
+              <w:rPr>
+                <w:b/>
+                <w:bCs/>
+              </w:rPr>
+              <w:t>ID</w:t>
+            </w:r>
+          </w:p>
+        </w:tc>
+        <w:tc>
+          <w:tcPr>
+            <w:tcW w:w="992" w:type="dxa"/>
+          </w:tcPr>
+          <w:p>
+            <w:pPr>
+              <w:jc w:val="both"/>
+              <w:rPr>
+                <w:b/>
+                <w:bCs/>
+              </w:rPr>
+            </w:pPr>
+            <w:r>
+              <w:rPr>
+                <w:b/>
+                <w:bCs/>
+              </w:rPr>
+              <w:t>Priority</w:t>
+            </w:r>
+          </w:p>
+        </w:tc>
+        <w:tc>
+          <w:tcPr>
+            <w:tcW w:w="1418" w:type="dxa"/>
+          </w:tcPr>
+          <w:p>
+            <w:pPr>
+              <w:jc w:val="both"/>
+              <w:rPr>
+                <w:b/>
+                <w:bCs/>
+              </w:rPr>
+            </w:pPr>
+            <w:r>
+              <w:rPr>
+                <w:b/>
+                <w:bCs/>
+              </w:rPr>
+              <w:t>Status</w:t>
+            </w:r>
+          </w:p>
+        </w:tc>
+        <w:tc>
+          <w:tcPr>
+            <w:tcW w:w="5760" w:type="dxa"/>
+          </w:tcPr>
+          <w:p>
+            <w:pPr>
+              <w:jc w:val="both"/>
+              <w:rPr>
+                <w:b/>
+                <w:bCs/>
+              </w:rPr>
+            </w:pPr>
+            <w:r>
+              <w:rPr>
+                <w:b/>
+                <w:bCs/>
+              </w:rPr>
+              <w:t>Comments</w:t>
+            </w:r>
+          </w:p>
+        </w:tc>
+      </w:tr>
+      <w:tr>
+        <w:tc>
+          <w:tcPr>
+            <w:tcW w:w="846" w:type="dxa"/>
+          </w:tcPr>
+          <w:p>
+            <w:pPr>
+              <w:jc w:val="both"/>
+              <w:rPr>
+                <w:sz w:val="20"/>
+                <w:szCs w:val="20"/>
+              </w:rPr>
+            </w:pPr>
+            <w:r>
+              <w:rPr>
+                <w:sz w:val="20"/>
+                <w:szCs w:val="20"/>
+              </w:rPr>
+              <w:t>FR-1</w:t>
+            </w:r>
+          </w:p>
+        </w:tc>
+        <w:tc>
+          <w:tcPr>
+            <w:tcW w:w="992" w:type="dxa"/>
+          </w:tcPr>
+          <w:p>
+            <w:pPr>
+              <w:jc w:val="both"/>
+              <w:rPr>
+                <w:sz w:val="20"/>
+                <w:szCs w:val="20"/>
+              </w:rPr>
+            </w:pPr>
+            <w:r>
+              <w:rPr>
+                <w:sz w:val="20"/>
+                <w:szCs w:val="20"/>
+              </w:rPr>
+              <w:t>5</w:t>
+            </w:r>
+          </w:p>
+        </w:tc>
+        <w:tc>
+          <w:tcPr>
+            <w:tcW w:w="1418" w:type="dxa"/>
+          </w:tcPr>
+          <w:p>
+            <w:pPr>
+              <w:jc w:val="both"/>
+              <w:rPr>
+                <w:sz w:val="20"/>
+                <w:szCs w:val="20"/>
+              </w:rPr>
+            </w:pPr>
+            <w:r>
+              <w:rPr>
+                <w:sz w:val="20"/>
+                <w:szCs w:val="20"/>
+              </w:rPr>
+              <w:t>Partial Completion</w:t>
+            </w:r>
+          </w:p>
+        </w:tc>
+        <w:tc>
+          <w:tcPr>
+            <w:tcW w:w="5760" w:type="dxa"/>
+          </w:tcPr>
+          <w:p>
+            <w:pPr>
+              <w:jc w:val="both"/>
+              <w:rPr>
+                <w:sz w:val="20"/>
+                <w:szCs w:val="20"/>
+              </w:rPr>
+            </w:pPr>
+            <w:r>
+              <w:rPr>
+                <w:sz w:val="20"/>
+                <w:szCs w:val="20"/>
+              </w:rPr>
+              <w:t>The GUI is largely functioning currently, as it can display most of the information the player needs to the screen. Still pending on the different graph displays and options menu.</w:t>
+            </w:r>
+          </w:p>
+        </w:tc>
+      </w:tr>
+      <w:tr>
+        <w:tc>
+          <w:tcPr>
+            <w:tcW w:w="846" w:type="dxa"/>
+          </w:tcPr>
+          <w:p>
+            <w:pPr>
+              <w:jc w:val="both"/>
+              <w:rPr>
+                <w:sz w:val="20"/>
+                <w:szCs w:val="20"/>
+              </w:rPr>
+            </w:pPr>
+            <w:r>
+              <w:rPr>
+                <w:sz w:val="20"/>
+                <w:szCs w:val="20"/>
+              </w:rPr>
+              <w:t>FR-2</w:t>
+            </w:r>
+          </w:p>
+        </w:tc>
+        <w:tc>
+          <w:tcPr>
+            <w:tcW w:w="992" w:type="dxa"/>
+          </w:tcPr>
+          <w:p>
+            <w:pPr>
+              <w:jc w:val="both"/>
+              <w:rPr>
+                <w:sz w:val="20"/>
+                <w:szCs w:val="20"/>
+              </w:rPr>
+            </w:pPr>
+            <w:r>
+              <w:rPr>
+                <w:sz w:val="20"/>
+                <w:szCs w:val="20"/>
+              </w:rPr>
+              <w:t>3</w:t>
+            </w:r>
+          </w:p>
+        </w:tc>
+        <w:tc>
+          <w:tcPr>
+            <w:tcW w:w="1418" w:type="dxa"/>
+          </w:tcPr>
+          <w:p>
+            <w:pPr>
+              <w:rPr>
+                <w:sz w:val="20"/>
+                <w:szCs w:val="20"/>
+              </w:rPr>
+            </w:pPr>
+            <w:r>
+              <w:rPr>
+                <w:sz w:val="20"/>
+                <w:szCs w:val="20"/>
+              </w:rPr>
+              <w:t>Incomplete</w:t>
+            </w:r>
+          </w:p>
+        </w:tc>
+        <w:tc>
+          <w:tcPr>
+            <w:tcW w:w="5760" w:type="dxa"/>
+          </w:tcPr>
+          <w:p>
+            <w:pPr>
+              <w:jc w:val="both"/>
+              <w:rPr>
+                <w:sz w:val="20"/>
+                <w:szCs w:val="20"/>
+              </w:rPr>
+            </w:pPr>
+            <w:r>
+              <w:rPr>
+                <w:sz w:val="20"/>
+                <w:szCs w:val="20"/>
+              </w:rPr>
+              <w:t>A tutorial that will display the information necessary to educate the player on the game works.</w:t>
+            </w:r>
+          </w:p>
+        </w:tc>
+      </w:tr>
+      <w:tr>
+        <w:tc>
+          <w:tcPr>
+            <w:tcW w:w="846" w:type="dxa"/>
+          </w:tcPr>
+          <w:p>
+            <w:pPr>
+              <w:jc w:val="both"/>
+              <w:rPr>
+                <w:sz w:val="20"/>
+                <w:szCs w:val="20"/>
+              </w:rPr>
+            </w:pPr>
+            <w:r>
+              <w:rPr>
+                <w:sz w:val="20"/>
+                <w:szCs w:val="20"/>
+              </w:rPr>
+              <w:t>FR-3</w:t>
+            </w:r>
+          </w:p>
+        </w:tc>
+        <w:tc>
+          <w:tcPr>
+            <w:tcW w:w="992" w:type="dxa"/>
+          </w:tcPr>
+          <w:p>
+            <w:pPr>
+              <w:jc w:val="both"/>
+              <w:rPr>
+                <w:sz w:val="20"/>
+                <w:szCs w:val="20"/>
+              </w:rPr>
+            </w:pPr>
+            <w:r>
+              <w:rPr>
+                <w:sz w:val="20"/>
+                <w:szCs w:val="20"/>
+              </w:rPr>
+              <w:t>4</w:t>
+            </w:r>
+          </w:p>
+        </w:tc>
+        <w:tc>
+          <w:tcPr>
+            <w:tcW w:w="1418" w:type="dxa"/>
+          </w:tcPr>
+          <w:p>
+            <w:pPr>
+              <w:jc w:val="both"/>
+              <w:rPr>
+                <w:sz w:val="20"/>
+                <w:szCs w:val="20"/>
+              </w:rPr>
+            </w:pPr>
+            <w:r>
+              <w:rPr>
+                <w:sz w:val="20"/>
+                <w:szCs w:val="20"/>
+              </w:rPr>
+              <w:t>Complete</w:t>
+            </w:r>
+          </w:p>
+        </w:tc>
+        <w:tc>
+          <w:tcPr>
+            <w:tcW w:w="5760" w:type="dxa"/>
+          </w:tcPr>
+          <w:p>
+            <w:pPr>
+              <w:jc w:val="both"/>
+              <w:rPr>
+                <w:sz w:val="20"/>
+                <w:szCs w:val="20"/>
+              </w:rPr>
+            </w:pPr>
+            <w:r>
+              <w:rPr>
+                <w:sz w:val="20"/>
+                <w:szCs w:val="20"/>
+              </w:rPr>
+              <w:t>The game correctly displays the players current score to the screen and the score is scale appropriately off the amount of time transpired within the game.</w:t>
+            </w:r>
+          </w:p>
+        </w:tc>
+      </w:tr>
+      <w:tr>
+        <w:tc>
+          <w:tcPr>
+            <w:tcW w:w="846" w:type="dxa"/>
+          </w:tcPr>
+          <w:p>
+            <w:pPr>
+              <w:jc w:val="both"/>
+              <w:rPr>
+                <w:sz w:val="20"/>
+                <w:szCs w:val="20"/>
+              </w:rPr>
+            </w:pPr>
+            <w:r>
+              <w:rPr>
+                <w:sz w:val="20"/>
+                <w:szCs w:val="20"/>
+              </w:rPr>
+              <w:t>FR-4</w:t>
+            </w:r>
+          </w:p>
+        </w:tc>
+        <w:tc>
+          <w:tcPr>
+            <w:tcW w:w="992" w:type="dxa"/>
+          </w:tcPr>
+          <w:p>
+            <w:pPr>
+              <w:jc w:val="both"/>
+              <w:rPr>
+                <w:sz w:val="20"/>
+                <w:szCs w:val="20"/>
+              </w:rPr>
+            </w:pPr>
+            <w:r>
+              <w:rPr>
+                <w:sz w:val="20"/>
+                <w:szCs w:val="20"/>
+              </w:rPr>
+              <w:t>5</w:t>
+            </w:r>
+          </w:p>
+        </w:tc>
+        <w:tc>
+          <w:tcPr>
+            <w:tcW w:w="1418" w:type="dxa"/>
+          </w:tcPr>
+          <w:p>
+            <w:pPr>
+              <w:jc w:val="both"/>
+              <w:rPr>
+                <w:sz w:val="20"/>
+                <w:szCs w:val="20"/>
+                <w:highlight w:val="yellow"/>
+              </w:rPr>
+            </w:pPr>
+            <w:r>
+              <w:rPr>
+                <w:sz w:val="20"/>
+                <w:szCs w:val="20"/>
+                <w:highlight w:val="yellow"/>
+              </w:rPr>
+              <w:t>Incomplete</w:t>
+            </w:r>
+          </w:p>
+        </w:tc>
+        <w:tc>
+          <w:tcPr>
+            <w:tcW w:w="5760" w:type="dxa"/>
+          </w:tcPr>
+          <w:p>
+            <w:pPr>
+              <w:jc w:val="both"/>
+              <w:rPr>
+                <w:sz w:val="20"/>
+                <w:szCs w:val="20"/>
+              </w:rPr>
+            </w:pPr>
+            <w:r>
+              <w:rPr>
+                <w:sz w:val="20"/>
+                <w:szCs w:val="20"/>
+              </w:rPr>
+              <w:t xml:space="preserve">The condition the player needs to meet </w:t>
+            </w:r>
+            <w:r>
+              <w:rPr>
+                <w:sz w:val="20"/>
+                <w:szCs w:val="20"/>
+              </w:rPr>
+              <w:t>for</w:t>
+            </w:r>
+            <w:r>
+              <w:rPr>
+                <w:sz w:val="20"/>
+                <w:szCs w:val="20"/>
+              </w:rPr>
+              <w:t xml:space="preserve"> them to win the game.</w:t>
+            </w:r>
+          </w:p>
+        </w:tc>
+      </w:tr>
+      <w:tr>
+        <w:tc>
+          <w:tcPr>
+            <w:tcW w:w="846" w:type="dxa"/>
+          </w:tcPr>
+          <w:p>
+            <w:pPr>
+              <w:jc w:val="both"/>
+              <w:rPr>
+                <w:sz w:val="20"/>
+                <w:szCs w:val="20"/>
+              </w:rPr>
+            </w:pPr>
+            <w:r>
+              <w:rPr>
+                <w:sz w:val="20"/>
+                <w:szCs w:val="20"/>
+              </w:rPr>
+              <w:t>FR-5</w:t>
+            </w:r>
+          </w:p>
+        </w:tc>
+        <w:tc>
+          <w:tcPr>
+            <w:tcW w:w="992" w:type="dxa"/>
+          </w:tcPr>
+          <w:p>
+            <w:pPr>
+              <w:jc w:val="both"/>
+              <w:rPr>
+                <w:sz w:val="20"/>
+                <w:szCs w:val="20"/>
+              </w:rPr>
+            </w:pPr>
+            <w:r>
+              <w:rPr>
+                <w:sz w:val="20"/>
+                <w:szCs w:val="20"/>
+              </w:rPr>
+              <w:t>5</w:t>
+            </w:r>
+          </w:p>
+        </w:tc>
+        <w:tc>
+          <w:tcPr>
+            <w:tcW w:w="1418" w:type="dxa"/>
+          </w:tcPr>
+          <w:p>
+            <w:pPr>
+              <w:jc w:val="both"/>
+              <w:rPr>
+                <w:sz w:val="20"/>
+                <w:szCs w:val="20"/>
+                <w:highlight w:val="yellow"/>
+              </w:rPr>
+            </w:pPr>
+            <w:r>
+              <w:rPr>
+                <w:sz w:val="20"/>
+                <w:szCs w:val="20"/>
+                <w:highlight w:val="yellow"/>
+              </w:rPr>
+              <w:t>Incomplete</w:t>
+            </w:r>
+          </w:p>
+        </w:tc>
+        <w:tc>
+          <w:tcPr>
+            <w:tcW w:w="5760" w:type="dxa"/>
+          </w:tcPr>
+          <w:p>
+            <w:pPr>
+              <w:jc w:val="both"/>
+              <w:rPr>
+                <w:sz w:val="20"/>
+                <w:szCs w:val="20"/>
+              </w:rPr>
+            </w:pPr>
+            <w:r>
+              <w:rPr>
+                <w:sz w:val="20"/>
+                <w:szCs w:val="20"/>
+              </w:rPr>
+              <w:t>The condition the player needs to avoid, and will end the game if met</w:t>
+            </w:r>
+          </w:p>
+        </w:tc>
+      </w:tr>
+      <w:tr>
+        <w:tc>
+          <w:tcPr>
+            <w:tcW w:w="846" w:type="dxa"/>
+          </w:tcPr>
+          <w:p>
+            <w:pPr>
+              <w:jc w:val="both"/>
+              <w:rPr>
+                <w:sz w:val="20"/>
+                <w:szCs w:val="20"/>
+              </w:rPr>
+            </w:pPr>
+            <w:r>
+              <w:rPr>
+                <w:sz w:val="20"/>
+                <w:szCs w:val="20"/>
+              </w:rPr>
+              <w:t>FR-6</w:t>
+            </w:r>
+          </w:p>
+        </w:tc>
+        <w:tc>
+          <w:tcPr>
+            <w:tcW w:w="992" w:type="dxa"/>
+          </w:tcPr>
+          <w:p>
+            <w:pPr>
+              <w:jc w:val="both"/>
+              <w:rPr>
+                <w:sz w:val="20"/>
+                <w:szCs w:val="20"/>
+              </w:rPr>
+            </w:pPr>
+            <w:r>
+              <w:rPr>
+                <w:sz w:val="20"/>
+                <w:szCs w:val="20"/>
+              </w:rPr>
+              <w:t>4</w:t>
+            </w:r>
+          </w:p>
+        </w:tc>
+        <w:tc>
+          <w:tcPr>
+            <w:tcW w:w="1418" w:type="dxa"/>
+          </w:tcPr>
+          <w:p>
+            <w:pPr>
+              <w:jc w:val="both"/>
+              <w:rPr>
+                <w:sz w:val="20"/>
+                <w:szCs w:val="20"/>
+              </w:rPr>
+            </w:pPr>
+            <w:r>
+              <w:rPr>
+                <w:sz w:val="20"/>
+                <w:szCs w:val="20"/>
+              </w:rPr>
+              <w:t>Partial Completion</w:t>
+            </w:r>
+          </w:p>
+        </w:tc>
+        <w:tc>
+          <w:tcPr>
+            <w:tcW w:w="5760" w:type="dxa"/>
+          </w:tcPr>
+          <w:p>
+            <w:pPr>
+              <w:jc w:val="both"/>
+              <w:rPr>
+                <w:sz w:val="20"/>
+                <w:szCs w:val="20"/>
+              </w:rPr>
+            </w:pPr>
+            <w:r>
+              <w:rPr>
+                <w:sz w:val="20"/>
+                <w:szCs w:val="20"/>
+              </w:rPr>
+              <w:t>The power pellets are displayed correctly within the maze and are recognised as separate entities in the game. Corresponding power up mode pending completion.</w:t>
+            </w:r>
+          </w:p>
+        </w:tc>
+      </w:tr>
+    </w:tbl>
+    <w:p>
+      <w:pPr>
+        <w:jc w:val="both"/>
+      </w:pPr>
+    </w:p>
+    <w:p>
+      <w:pPr>
+        <w:jc w:val="both"/>
+        <w:rPr>
+          <w:b/>
+          <w:bCs/>
+        </w:rPr>
+      </w:pPr>
+      <w:r>
+        <w:rPr>
+          <w:b/>
+          <w:bCs/>
+        </w:rPr>
+        <w:t>NOTE:</w:t>
+      </w:r>
+    </w:p>
+    <w:p>
+      <w:pPr>
+        <w:pStyle w:val="ListParagraph"/>
+        <w:numPr>
+          <w:ilvl w:val="0"/>
+          <w:numId w:val="1"/>
+        </w:numPr>
+        <w:jc w:val="both"/>
+      </w:pPr>
+      <w:r>
+        <w:t>Remember to update these if they are completed.</w:t>
+      </w:r>
+    </w:p>
+    <w:p>
+      <w:pPr>
+        <w:jc w:val="both"/>
+      </w:pPr>
+    </w:p>
+    <w:p>
+      <w:r>
+        <w:br w:type="page"/>
+      </w:r>
+    </w:p>
+    <w:p>
+      <w:pPr>
         <w:pStyle w:val="Heading1"/>
       </w:pPr>
       <w:bookmarkStart w:id="1" w:name="_Toc50812771"/>
       <w:r>
+        <w:lastRenderedPageBreak/>
         <w:t>Product Use Cases</w:t>
       </w:r>
       <w:bookmarkEnd w:id="1"/>
@@ -1022,6 +1717,2100 @@
     </w:p>
     <w:p>
       <w:pPr>
+        <w:keepNext/>
+      </w:pPr>
+      <w:r>
+        <w:rPr>
+          <w:noProof/>
+        </w:rPr>
+        <w:drawing>
+          <wp:inline distT="0" distB="0" distL="0" distR="0" wp14:anchorId="3718FC60" wp14:editId="09460139">
+            <wp:extent cx="5731510" cy="3173095"/>
+            <wp:effectExtent l="0" t="0" r="2540" b="8255"/>
+            <wp:docPr id="1" name="Picture 1" descr="A close up of a map&#10;&#10;Description automatically generated"/>
+            <wp:cNvGraphicFramePr>
+              <a:graphicFrameLocks xmlns:a="http://schemas.openxmlformats.org/drawingml/2006/main" noChangeAspect="1"/>
+            </wp:cNvGraphicFramePr>
+            <a:graphic xmlns:a="http://schemas.openxmlformats.org/drawingml/2006/main">
+              <a:graphicData uri="http://schemas.openxmlformats.org/drawingml/2006/picture">
+                <pic:pic xmlns:pic="http://schemas.openxmlformats.org/drawingml/2006/picture">
+                  <pic:nvPicPr>
+                    <pic:cNvPr id="1" name="PlayerUseCase.PNG"/>
+                    <pic:cNvPicPr/>
+                  </pic:nvPicPr>
+                  <pic:blipFill>
+                    <a:blip r:embed="rId7">
+                      <a:extLst>
+                        <a:ext uri="{28A0092B-C50C-407E-A947-70E740481C1C}">
+                          <a14:useLocalDpi xmlns:a14="http://schemas.microsoft.com/office/drawing/2010/main" val="0"/>
+                        </a:ext>
+                      </a:extLst>
+                    </a:blip>
+                    <a:stretch>
+                      <a:fillRect/>
+                    </a:stretch>
+                  </pic:blipFill>
+                  <pic:spPr>
+                    <a:xfrm>
+                      <a:off x="0" y="0"/>
+                      <a:ext cx="5731510" cy="3173095"/>
+                    </a:xfrm>
+                    <a:prstGeom prst="rect">
+                      <a:avLst/>
+                    </a:prstGeom>
+                  </pic:spPr>
+                </pic:pic>
+              </a:graphicData>
+            </a:graphic>
+          </wp:inline>
+        </w:drawing>
+      </w:r>
+    </w:p>
+    <w:p>
+      <w:pPr>
+        <w:pStyle w:val="Caption"/>
+      </w:pPr>
+      <w:r>
+        <w:t xml:space="preserve">Figure </w:t>
+      </w:r>
+      <w:fldSimple w:instr=" SEQ Figure \* ARABIC ">
+        <w:r>
+          <w:rPr>
+            <w:noProof/>
+          </w:rPr>
+          <w:t>1</w:t>
+        </w:r>
+      </w:fldSimple>
+      <w:r>
+        <w:t xml:space="preserve"> (Use Case)</w:t>
+      </w:r>
+    </w:p>
+    <w:p>
+      <w:r>
+        <w:t xml:space="preserve">The following table describes the use cases </w:t>
+      </w:r>
+      <w:r>
+        <w:t>of the project and their current statuses.</w:t>
+      </w:r>
+    </w:p>
+    <w:tbl>
+      <w:tblPr>
+        <w:tblStyle w:val="TableGrid"/>
+        <w:tblW w:w="0" w:type="auto"/>
+        <w:tblLook w:val="04A0" w:firstRow="1" w:lastRow="0" w:firstColumn="1" w:lastColumn="0" w:noHBand="0" w:noVBand="1"/>
+      </w:tblPr>
+      <w:tblGrid>
+        <w:gridCol w:w="846"/>
+        <w:gridCol w:w="1843"/>
+        <w:gridCol w:w="1275"/>
+        <w:gridCol w:w="3544"/>
+        <w:gridCol w:w="1508"/>
+      </w:tblGrid>
+      <w:tr>
+        <w:tc>
+          <w:tcPr>
+            <w:tcW w:w="846" w:type="dxa"/>
+          </w:tcPr>
+          <w:p>
+            <w:pPr>
+              <w:rPr>
+                <w:b/>
+                <w:bCs/>
+              </w:rPr>
+            </w:pPr>
+            <w:r>
+              <w:rPr>
+                <w:b/>
+                <w:bCs/>
+              </w:rPr>
+              <w:t>ID</w:t>
+            </w:r>
+          </w:p>
+        </w:tc>
+        <w:tc>
+          <w:tcPr>
+            <w:tcW w:w="1843" w:type="dxa"/>
+          </w:tcPr>
+          <w:p>
+            <w:pPr>
+              <w:rPr>
+                <w:b/>
+                <w:bCs/>
+              </w:rPr>
+            </w:pPr>
+            <w:r>
+              <w:rPr>
+                <w:b/>
+                <w:bCs/>
+              </w:rPr>
+              <w:t>Use Case</w:t>
+            </w:r>
+          </w:p>
+        </w:tc>
+        <w:tc>
+          <w:tcPr>
+            <w:tcW w:w="1275" w:type="dxa"/>
+          </w:tcPr>
+          <w:p>
+            <w:pPr>
+              <w:rPr>
+                <w:b/>
+                <w:bCs/>
+              </w:rPr>
+            </w:pPr>
+            <w:r>
+              <w:rPr>
+                <w:b/>
+                <w:bCs/>
+              </w:rPr>
+              <w:t>Status</w:t>
+            </w:r>
+          </w:p>
+        </w:tc>
+        <w:tc>
+          <w:tcPr>
+            <w:tcW w:w="3544" w:type="dxa"/>
+          </w:tcPr>
+          <w:p>
+            <w:pPr>
+              <w:rPr>
+                <w:b/>
+                <w:bCs/>
+              </w:rPr>
+            </w:pPr>
+            <w:r>
+              <w:rPr>
+                <w:b/>
+                <w:bCs/>
+              </w:rPr>
+              <w:t>Description</w:t>
+            </w:r>
+          </w:p>
+        </w:tc>
+        <w:tc>
+          <w:tcPr>
+            <w:tcW w:w="1508" w:type="dxa"/>
+          </w:tcPr>
+          <w:p>
+            <w:pPr>
+              <w:rPr>
+                <w:b/>
+                <w:bCs/>
+              </w:rPr>
+            </w:pPr>
+            <w:r>
+              <w:rPr>
+                <w:b/>
+                <w:bCs/>
+              </w:rPr>
+              <w:t>Requirements Involved</w:t>
+            </w:r>
+          </w:p>
+        </w:tc>
+      </w:tr>
+      <w:tr>
+        <w:tc>
+          <w:tcPr>
+            <w:tcW w:w="846" w:type="dxa"/>
+          </w:tcPr>
+          <w:p>
+            <w:pPr>
+              <w:rPr>
+                <w:sz w:val="20"/>
+                <w:szCs w:val="20"/>
+              </w:rPr>
+            </w:pPr>
+            <w:r>
+              <w:rPr>
+                <w:sz w:val="20"/>
+                <w:szCs w:val="20"/>
+              </w:rPr>
+              <w:t>UC-1</w:t>
+            </w:r>
+          </w:p>
+        </w:tc>
+        <w:tc>
+          <w:tcPr>
+            <w:tcW w:w="1843" w:type="dxa"/>
+          </w:tcPr>
+          <w:p>
+            <w:pPr>
+              <w:rPr>
+                <w:sz w:val="20"/>
+                <w:szCs w:val="20"/>
+              </w:rPr>
+            </w:pPr>
+            <w:r>
+              <w:rPr>
+                <w:sz w:val="20"/>
+                <w:szCs w:val="20"/>
+              </w:rPr>
+              <w:t>Play Game</w:t>
+            </w:r>
+          </w:p>
+        </w:tc>
+        <w:tc>
+          <w:tcPr>
+            <w:tcW w:w="1275" w:type="dxa"/>
+          </w:tcPr>
+          <w:p>
+            <w:pPr>
+              <w:rPr>
+                <w:sz w:val="20"/>
+                <w:szCs w:val="20"/>
+              </w:rPr>
+            </w:pPr>
+            <w:r>
+              <w:rPr>
+                <w:sz w:val="20"/>
+                <w:szCs w:val="20"/>
+              </w:rPr>
+              <w:t>Incomplete</w:t>
+            </w:r>
+          </w:p>
+        </w:tc>
+        <w:tc>
+          <w:tcPr>
+            <w:tcW w:w="3544" w:type="dxa"/>
+          </w:tcPr>
+          <w:p>
+            <w:pPr>
+              <w:jc w:val="both"/>
+              <w:rPr>
+                <w:sz w:val="20"/>
+                <w:szCs w:val="20"/>
+              </w:rPr>
+            </w:pPr>
+            <w:r>
+              <w:rPr>
+                <w:sz w:val="20"/>
+                <w:szCs w:val="20"/>
+              </w:rPr>
+              <w:t>Several use cases not complete.</w:t>
+            </w:r>
+            <w:r>
+              <w:rPr>
+                <w:sz w:val="20"/>
+                <w:szCs w:val="20"/>
+              </w:rPr>
+              <w:t xml:space="preserve"> </w:t>
+            </w:r>
+            <w:r>
+              <w:rPr>
+                <w:sz w:val="20"/>
+                <w:szCs w:val="20"/>
+              </w:rPr>
+              <w:t>Encompasses all process required for a user to play the game</w:t>
+            </w:r>
+          </w:p>
+        </w:tc>
+        <w:tc>
+          <w:tcPr>
+            <w:tcW w:w="1508" w:type="dxa"/>
+          </w:tcPr>
+          <w:p>
+            <w:pPr>
+              <w:rPr>
+                <w:sz w:val="20"/>
+                <w:szCs w:val="20"/>
+              </w:rPr>
+            </w:pPr>
+            <w:r>
+              <w:rPr>
+                <w:sz w:val="20"/>
+                <w:szCs w:val="20"/>
+              </w:rPr>
+              <w:t>FR-1 to 6</w:t>
+            </w:r>
+          </w:p>
+        </w:tc>
+      </w:tr>
+      <w:tr>
+        <w:tc>
+          <w:tcPr>
+            <w:tcW w:w="846" w:type="dxa"/>
+          </w:tcPr>
+          <w:p>
+            <w:pPr>
+              <w:rPr>
+                <w:sz w:val="20"/>
+                <w:szCs w:val="20"/>
+              </w:rPr>
+            </w:pPr>
+            <w:r>
+              <w:rPr>
+                <w:sz w:val="20"/>
+                <w:szCs w:val="20"/>
+              </w:rPr>
+              <w:t>UC-2</w:t>
+            </w:r>
+          </w:p>
+        </w:tc>
+        <w:tc>
+          <w:tcPr>
+            <w:tcW w:w="1843" w:type="dxa"/>
+          </w:tcPr>
+          <w:p>
+            <w:pPr>
+              <w:rPr>
+                <w:sz w:val="20"/>
+                <w:szCs w:val="20"/>
+              </w:rPr>
+            </w:pPr>
+            <w:r>
+              <w:rPr>
+                <w:sz w:val="20"/>
+                <w:szCs w:val="20"/>
+              </w:rPr>
+              <w:t>Quit</w:t>
+            </w:r>
+          </w:p>
+        </w:tc>
+        <w:tc>
+          <w:tcPr>
+            <w:tcW w:w="1275" w:type="dxa"/>
+          </w:tcPr>
+          <w:p>
+            <w:pPr>
+              <w:rPr>
+                <w:sz w:val="20"/>
+                <w:szCs w:val="20"/>
+              </w:rPr>
+            </w:pPr>
+            <w:r>
+              <w:rPr>
+                <w:sz w:val="20"/>
+                <w:szCs w:val="20"/>
+              </w:rPr>
+              <w:t>Complete</w:t>
+            </w:r>
+          </w:p>
+        </w:tc>
+        <w:tc>
+          <w:tcPr>
+            <w:tcW w:w="3544" w:type="dxa"/>
+          </w:tcPr>
+          <w:p>
+            <w:pPr>
+              <w:jc w:val="both"/>
+              <w:rPr>
+                <w:sz w:val="20"/>
+                <w:szCs w:val="20"/>
+              </w:rPr>
+            </w:pPr>
+            <w:r>
+              <w:rPr>
+                <w:sz w:val="20"/>
+                <w:szCs w:val="20"/>
+              </w:rPr>
+              <w:t>Allows the player to exit the game safely</w:t>
+            </w:r>
+          </w:p>
+        </w:tc>
+        <w:tc>
+          <w:tcPr>
+            <w:tcW w:w="1508" w:type="dxa"/>
+          </w:tcPr>
+          <w:p>
+            <w:pPr>
+              <w:rPr>
+                <w:sz w:val="20"/>
+                <w:szCs w:val="20"/>
+              </w:rPr>
+            </w:pPr>
+            <w:r>
+              <w:rPr>
+                <w:sz w:val="20"/>
+                <w:szCs w:val="20"/>
+              </w:rPr>
+              <w:t>FR-1</w:t>
+            </w:r>
+          </w:p>
+        </w:tc>
+      </w:tr>
+      <w:tr>
+        <w:tc>
+          <w:tcPr>
+            <w:tcW w:w="846" w:type="dxa"/>
+          </w:tcPr>
+          <w:p>
+            <w:pPr>
+              <w:rPr>
+                <w:sz w:val="20"/>
+                <w:szCs w:val="20"/>
+              </w:rPr>
+            </w:pPr>
+            <w:r>
+              <w:rPr>
+                <w:sz w:val="20"/>
+                <w:szCs w:val="20"/>
+              </w:rPr>
+              <w:t>UC-</w:t>
+            </w:r>
+            <w:r>
+              <w:rPr>
+                <w:sz w:val="20"/>
+                <w:szCs w:val="20"/>
+              </w:rPr>
+              <w:t>3</w:t>
+            </w:r>
+          </w:p>
+        </w:tc>
+        <w:tc>
+          <w:tcPr>
+            <w:tcW w:w="1843" w:type="dxa"/>
+          </w:tcPr>
+          <w:p>
+            <w:pPr>
+              <w:rPr>
+                <w:sz w:val="20"/>
+                <w:szCs w:val="20"/>
+              </w:rPr>
+            </w:pPr>
+            <w:r>
+              <w:rPr>
+                <w:sz w:val="20"/>
+                <w:szCs w:val="20"/>
+              </w:rPr>
+              <w:t>Set Environment</w:t>
+            </w:r>
+          </w:p>
+        </w:tc>
+        <w:tc>
+          <w:tcPr>
+            <w:tcW w:w="1275" w:type="dxa"/>
+          </w:tcPr>
+          <w:p>
+            <w:pPr>
+              <w:rPr>
+                <w:sz w:val="20"/>
+                <w:szCs w:val="20"/>
+              </w:rPr>
+            </w:pPr>
+            <w:r>
+              <w:rPr>
+                <w:sz w:val="20"/>
+                <w:szCs w:val="20"/>
+              </w:rPr>
+              <w:t>Incomplete</w:t>
+            </w:r>
+          </w:p>
+        </w:tc>
+        <w:tc>
+          <w:tcPr>
+            <w:tcW w:w="3544" w:type="dxa"/>
+          </w:tcPr>
+          <w:p>
+            <w:pPr>
+              <w:jc w:val="both"/>
+              <w:rPr>
+                <w:sz w:val="20"/>
+                <w:szCs w:val="20"/>
+              </w:rPr>
+            </w:pPr>
+            <w:r>
+              <w:rPr>
+                <w:sz w:val="20"/>
+                <w:szCs w:val="20"/>
+              </w:rPr>
+              <w:t>Allows the user to</w:t>
+            </w:r>
+            <w:r>
+              <w:rPr>
+                <w:sz w:val="20"/>
+                <w:szCs w:val="20"/>
+              </w:rPr>
+              <w:t xml:space="preserve"> select the environment of the game, (Hex, Regular and Graph). Currently only Regular mode is implemented with no way of switching</w:t>
+            </w:r>
+          </w:p>
+        </w:tc>
+        <w:tc>
+          <w:tcPr>
+            <w:tcW w:w="1508" w:type="dxa"/>
+          </w:tcPr>
+          <w:p>
+            <w:pPr>
+              <w:rPr>
+                <w:sz w:val="20"/>
+                <w:szCs w:val="20"/>
+              </w:rPr>
+            </w:pPr>
+            <w:r>
+              <w:rPr>
+                <w:sz w:val="20"/>
+                <w:szCs w:val="20"/>
+              </w:rPr>
+              <w:t>FR-1</w:t>
+            </w:r>
+          </w:p>
+        </w:tc>
+      </w:tr>
+      <w:tr>
+        <w:tc>
+          <w:tcPr>
+            <w:tcW w:w="846" w:type="dxa"/>
+          </w:tcPr>
+          <w:p>
+            <w:pPr>
+              <w:rPr>
+                <w:sz w:val="20"/>
+                <w:szCs w:val="20"/>
+              </w:rPr>
+            </w:pPr>
+            <w:r>
+              <w:rPr>
+                <w:sz w:val="20"/>
+                <w:szCs w:val="20"/>
+              </w:rPr>
+              <w:t>UC-</w:t>
+            </w:r>
+            <w:r>
+              <w:rPr>
+                <w:sz w:val="20"/>
+                <w:szCs w:val="20"/>
+              </w:rPr>
+              <w:t>4</w:t>
+            </w:r>
+          </w:p>
+        </w:tc>
+        <w:tc>
+          <w:tcPr>
+            <w:tcW w:w="1843" w:type="dxa"/>
+          </w:tcPr>
+          <w:p>
+            <w:pPr>
+              <w:rPr>
+                <w:sz w:val="20"/>
+                <w:szCs w:val="20"/>
+              </w:rPr>
+            </w:pPr>
+            <w:r>
+              <w:rPr>
+                <w:sz w:val="20"/>
+                <w:szCs w:val="20"/>
+              </w:rPr>
+              <w:t>View Tutorial</w:t>
+            </w:r>
+          </w:p>
+        </w:tc>
+        <w:tc>
+          <w:tcPr>
+            <w:tcW w:w="1275" w:type="dxa"/>
+          </w:tcPr>
+          <w:p>
+            <w:pPr>
+              <w:rPr>
+                <w:sz w:val="20"/>
+                <w:szCs w:val="20"/>
+              </w:rPr>
+            </w:pPr>
+            <w:r>
+              <w:rPr>
+                <w:sz w:val="20"/>
+                <w:szCs w:val="20"/>
+              </w:rPr>
+              <w:t>Incomplete</w:t>
+            </w:r>
+          </w:p>
+        </w:tc>
+        <w:tc>
+          <w:tcPr>
+            <w:tcW w:w="3544" w:type="dxa"/>
+          </w:tcPr>
+          <w:p>
+            <w:pPr>
+              <w:jc w:val="both"/>
+              <w:rPr>
+                <w:sz w:val="20"/>
+                <w:szCs w:val="20"/>
+              </w:rPr>
+            </w:pPr>
+            <w:r>
+              <w:rPr>
+                <w:sz w:val="20"/>
+                <w:szCs w:val="20"/>
+              </w:rPr>
+              <w:t>Displays to the user information regarding how the game functions. Currently not implemented in any capacity</w:t>
+            </w:r>
+          </w:p>
+        </w:tc>
+        <w:tc>
+          <w:tcPr>
+            <w:tcW w:w="1508" w:type="dxa"/>
+          </w:tcPr>
+          <w:p>
+            <w:pPr>
+              <w:rPr>
+                <w:sz w:val="20"/>
+                <w:szCs w:val="20"/>
+              </w:rPr>
+            </w:pPr>
+            <w:r>
+              <w:rPr>
+                <w:sz w:val="20"/>
+                <w:szCs w:val="20"/>
+              </w:rPr>
+              <w:t>FR-1, FR-2</w:t>
+            </w:r>
+          </w:p>
+        </w:tc>
+      </w:tr>
+      <w:tr>
+        <w:tc>
+          <w:tcPr>
+            <w:tcW w:w="846" w:type="dxa"/>
+          </w:tcPr>
+          <w:p>
+            <w:pPr>
+              <w:rPr>
+                <w:sz w:val="20"/>
+                <w:szCs w:val="20"/>
+              </w:rPr>
+            </w:pPr>
+            <w:r>
+              <w:rPr>
+                <w:sz w:val="20"/>
+                <w:szCs w:val="20"/>
+              </w:rPr>
+              <w:t>UC-</w:t>
+            </w:r>
+            <w:r>
+              <w:rPr>
+                <w:sz w:val="20"/>
+                <w:szCs w:val="20"/>
+              </w:rPr>
+              <w:t>5</w:t>
+            </w:r>
+          </w:p>
+        </w:tc>
+        <w:tc>
+          <w:tcPr>
+            <w:tcW w:w="1843" w:type="dxa"/>
+          </w:tcPr>
+          <w:p>
+            <w:pPr>
+              <w:rPr>
+                <w:sz w:val="20"/>
+                <w:szCs w:val="20"/>
+              </w:rPr>
+            </w:pPr>
+            <w:r>
+              <w:rPr>
+                <w:sz w:val="20"/>
+                <w:szCs w:val="20"/>
+              </w:rPr>
+              <w:t>Adjust Settings</w:t>
+            </w:r>
+          </w:p>
+        </w:tc>
+        <w:tc>
+          <w:tcPr>
+            <w:tcW w:w="1275" w:type="dxa"/>
+          </w:tcPr>
+          <w:p>
+            <w:pPr>
+              <w:rPr>
+                <w:sz w:val="20"/>
+                <w:szCs w:val="20"/>
+              </w:rPr>
+            </w:pPr>
+            <w:r>
+              <w:rPr>
+                <w:sz w:val="20"/>
+                <w:szCs w:val="20"/>
+              </w:rPr>
+              <w:t>Incomplete</w:t>
+            </w:r>
+          </w:p>
+        </w:tc>
+        <w:tc>
+          <w:tcPr>
+            <w:tcW w:w="3544" w:type="dxa"/>
+          </w:tcPr>
+          <w:p>
+            <w:pPr>
+              <w:jc w:val="both"/>
+              <w:rPr>
+                <w:sz w:val="20"/>
+                <w:szCs w:val="20"/>
+              </w:rPr>
+            </w:pPr>
+            <w:r>
+              <w:rPr>
+                <w:sz w:val="20"/>
+                <w:szCs w:val="20"/>
+              </w:rPr>
+              <w:t>Allows the user to adjust the individual settings of the game. Currently not implemented.</w:t>
+            </w:r>
+          </w:p>
+        </w:tc>
+        <w:tc>
+          <w:tcPr>
+            <w:tcW w:w="1508" w:type="dxa"/>
+          </w:tcPr>
+          <w:p>
+            <w:pPr>
+              <w:rPr>
+                <w:sz w:val="20"/>
+                <w:szCs w:val="20"/>
+              </w:rPr>
+            </w:pPr>
+            <w:r>
+              <w:rPr>
+                <w:sz w:val="20"/>
+                <w:szCs w:val="20"/>
+              </w:rPr>
+              <w:t>FR-1</w:t>
+            </w:r>
+          </w:p>
+        </w:tc>
+      </w:tr>
+      <w:tr>
+        <w:tc>
+          <w:tcPr>
+            <w:tcW w:w="846" w:type="dxa"/>
+          </w:tcPr>
+          <w:p>
+            <w:pPr>
+              <w:rPr>
+                <w:sz w:val="20"/>
+                <w:szCs w:val="20"/>
+              </w:rPr>
+            </w:pPr>
+            <w:r>
+              <w:rPr>
+                <w:sz w:val="20"/>
+                <w:szCs w:val="20"/>
+              </w:rPr>
+              <w:t>UC-</w:t>
+            </w:r>
+            <w:r>
+              <w:rPr>
+                <w:sz w:val="20"/>
+                <w:szCs w:val="20"/>
+              </w:rPr>
+              <w:t>6</w:t>
+            </w:r>
+          </w:p>
+        </w:tc>
+        <w:tc>
+          <w:tcPr>
+            <w:tcW w:w="1843" w:type="dxa"/>
+          </w:tcPr>
+          <w:p>
+            <w:pPr>
+              <w:rPr>
+                <w:sz w:val="20"/>
+                <w:szCs w:val="20"/>
+              </w:rPr>
+            </w:pPr>
+            <w:r>
+              <w:rPr>
+                <w:sz w:val="20"/>
+                <w:szCs w:val="20"/>
+              </w:rPr>
+              <w:t>Load Level</w:t>
+            </w:r>
+          </w:p>
+        </w:tc>
+        <w:tc>
+          <w:tcPr>
+            <w:tcW w:w="1275" w:type="dxa"/>
+          </w:tcPr>
+          <w:p>
+            <w:pPr>
+              <w:rPr>
+                <w:sz w:val="20"/>
+                <w:szCs w:val="20"/>
+              </w:rPr>
+            </w:pPr>
+            <w:r>
+              <w:rPr>
+                <w:sz w:val="20"/>
+                <w:szCs w:val="20"/>
+              </w:rPr>
+              <w:t>Complete</w:t>
+            </w:r>
+          </w:p>
+        </w:tc>
+        <w:tc>
+          <w:tcPr>
+            <w:tcW w:w="3544" w:type="dxa"/>
+          </w:tcPr>
+          <w:p>
+            <w:pPr>
+              <w:jc w:val="both"/>
+              <w:rPr>
+                <w:sz w:val="20"/>
+                <w:szCs w:val="20"/>
+              </w:rPr>
+            </w:pPr>
+            <w:r>
+              <w:rPr>
+                <w:sz w:val="20"/>
+                <w:szCs w:val="20"/>
+              </w:rPr>
+              <w:t>Loads the maze to the screen, with all pellets and walls in place. Fully implemented.</w:t>
+            </w:r>
+          </w:p>
+        </w:tc>
+        <w:tc>
+          <w:tcPr>
+            <w:tcW w:w="1508" w:type="dxa"/>
+          </w:tcPr>
+          <w:p>
+            <w:pPr>
+              <w:rPr>
+                <w:sz w:val="20"/>
+                <w:szCs w:val="20"/>
+              </w:rPr>
+            </w:pPr>
+            <w:r>
+              <w:rPr>
+                <w:sz w:val="20"/>
+                <w:szCs w:val="20"/>
+              </w:rPr>
+              <w:t>FR-1</w:t>
+            </w:r>
+            <w:r>
+              <w:rPr>
+                <w:sz w:val="20"/>
+                <w:szCs w:val="20"/>
+              </w:rPr>
+              <w:t>, FR-2</w:t>
+            </w:r>
+            <w:r>
+              <w:rPr>
+                <w:sz w:val="20"/>
+                <w:szCs w:val="20"/>
+              </w:rPr>
+              <w:t xml:space="preserve"> to 6</w:t>
+            </w:r>
+          </w:p>
+        </w:tc>
+      </w:tr>
+      <w:tr>
+        <w:tc>
+          <w:tcPr>
+            <w:tcW w:w="846" w:type="dxa"/>
+          </w:tcPr>
+          <w:p>
+            <w:pPr>
+              <w:rPr>
+                <w:sz w:val="20"/>
+                <w:szCs w:val="20"/>
+              </w:rPr>
+            </w:pPr>
+            <w:r>
+              <w:rPr>
+                <w:sz w:val="20"/>
+                <w:szCs w:val="20"/>
+              </w:rPr>
+              <w:t>UC-</w:t>
+            </w:r>
+            <w:r>
+              <w:rPr>
+                <w:sz w:val="20"/>
+                <w:szCs w:val="20"/>
+              </w:rPr>
+              <w:t>7</w:t>
+            </w:r>
+          </w:p>
+        </w:tc>
+        <w:tc>
+          <w:tcPr>
+            <w:tcW w:w="1843" w:type="dxa"/>
+          </w:tcPr>
+          <w:p>
+            <w:pPr>
+              <w:rPr>
+                <w:sz w:val="20"/>
+                <w:szCs w:val="20"/>
+              </w:rPr>
+            </w:pPr>
+            <w:r>
+              <w:rPr>
+                <w:sz w:val="20"/>
+                <w:szCs w:val="20"/>
+              </w:rPr>
+              <w:t>Load Player</w:t>
+            </w:r>
+          </w:p>
+        </w:tc>
+        <w:tc>
+          <w:tcPr>
+            <w:tcW w:w="1275" w:type="dxa"/>
+          </w:tcPr>
+          <w:p>
+            <w:pPr>
+              <w:rPr>
+                <w:sz w:val="20"/>
+                <w:szCs w:val="20"/>
+              </w:rPr>
+            </w:pPr>
+            <w:r>
+              <w:rPr>
+                <w:sz w:val="20"/>
+                <w:szCs w:val="20"/>
+              </w:rPr>
+              <w:t>Complete</w:t>
+            </w:r>
+          </w:p>
+        </w:tc>
+        <w:tc>
+          <w:tcPr>
+            <w:tcW w:w="3544" w:type="dxa"/>
+          </w:tcPr>
+          <w:p>
+            <w:pPr>
+              <w:jc w:val="both"/>
+              <w:rPr>
+                <w:sz w:val="20"/>
+                <w:szCs w:val="20"/>
+              </w:rPr>
+            </w:pPr>
+            <w:r>
+              <w:rPr>
+                <w:sz w:val="20"/>
+                <w:szCs w:val="20"/>
+              </w:rPr>
+              <w:t>Loads the player into the maze. Fully completed</w:t>
+            </w:r>
+          </w:p>
+        </w:tc>
+        <w:tc>
+          <w:tcPr>
+            <w:tcW w:w="1508" w:type="dxa"/>
+          </w:tcPr>
+          <w:p>
+            <w:pPr>
+              <w:rPr>
+                <w:sz w:val="20"/>
+                <w:szCs w:val="20"/>
+              </w:rPr>
+            </w:pPr>
+            <w:r>
+              <w:rPr>
+                <w:sz w:val="20"/>
+                <w:szCs w:val="20"/>
+              </w:rPr>
+              <w:t>FR-1, FR-2 to 6</w:t>
+            </w:r>
+          </w:p>
+        </w:tc>
+      </w:tr>
+      <w:tr>
+        <w:tc>
+          <w:tcPr>
+            <w:tcW w:w="846" w:type="dxa"/>
+          </w:tcPr>
+          <w:p>
+            <w:pPr>
+              <w:rPr>
+                <w:sz w:val="20"/>
+                <w:szCs w:val="20"/>
+              </w:rPr>
+            </w:pPr>
+            <w:r>
+              <w:rPr>
+                <w:sz w:val="20"/>
+                <w:szCs w:val="20"/>
+              </w:rPr>
+              <w:t>UC-</w:t>
+            </w:r>
+            <w:r>
+              <w:rPr>
+                <w:sz w:val="20"/>
+                <w:szCs w:val="20"/>
+              </w:rPr>
+              <w:t>8</w:t>
+            </w:r>
+          </w:p>
+        </w:tc>
+        <w:tc>
+          <w:tcPr>
+            <w:tcW w:w="1843" w:type="dxa"/>
+          </w:tcPr>
+          <w:p>
+            <w:pPr>
+              <w:rPr>
+                <w:sz w:val="20"/>
+                <w:szCs w:val="20"/>
+              </w:rPr>
+            </w:pPr>
+            <w:r>
+              <w:rPr>
+                <w:sz w:val="20"/>
+                <w:szCs w:val="20"/>
+              </w:rPr>
+              <w:t>Load Ghost</w:t>
+            </w:r>
+          </w:p>
+        </w:tc>
+        <w:tc>
+          <w:tcPr>
+            <w:tcW w:w="1275" w:type="dxa"/>
+          </w:tcPr>
+          <w:p>
+            <w:pPr>
+              <w:rPr>
+                <w:sz w:val="20"/>
+                <w:szCs w:val="20"/>
+              </w:rPr>
+            </w:pPr>
+            <w:r>
+              <w:rPr>
+                <w:sz w:val="20"/>
+                <w:szCs w:val="20"/>
+              </w:rPr>
+              <w:t>Complete</w:t>
+            </w:r>
+          </w:p>
+        </w:tc>
+        <w:tc>
+          <w:tcPr>
+            <w:tcW w:w="3544" w:type="dxa"/>
+          </w:tcPr>
+          <w:p>
+            <w:pPr>
+              <w:jc w:val="both"/>
+              <w:rPr>
+                <w:sz w:val="20"/>
+                <w:szCs w:val="20"/>
+              </w:rPr>
+            </w:pPr>
+            <w:r>
+              <w:rPr>
+                <w:sz w:val="20"/>
+                <w:szCs w:val="20"/>
+              </w:rPr>
+              <w:t>Loads the ghosts into the level. Fully implemented.</w:t>
+            </w:r>
+          </w:p>
+        </w:tc>
+        <w:tc>
+          <w:tcPr>
+            <w:tcW w:w="1508" w:type="dxa"/>
+          </w:tcPr>
+          <w:p>
+            <w:pPr>
+              <w:rPr>
+                <w:sz w:val="20"/>
+                <w:szCs w:val="20"/>
+              </w:rPr>
+            </w:pPr>
+            <w:r>
+              <w:rPr>
+                <w:sz w:val="20"/>
+                <w:szCs w:val="20"/>
+              </w:rPr>
+              <w:t>FR-1 FR</w:t>
+            </w:r>
+          </w:p>
+        </w:tc>
+      </w:tr>
+      <w:tr>
+        <w:tc>
+          <w:tcPr>
+            <w:tcW w:w="846" w:type="dxa"/>
+          </w:tcPr>
+          <w:p>
+            <w:pPr>
+              <w:rPr>
+                <w:sz w:val="20"/>
+                <w:szCs w:val="20"/>
+              </w:rPr>
+            </w:pPr>
+            <w:r>
+              <w:rPr>
+                <w:sz w:val="20"/>
+                <w:szCs w:val="20"/>
+              </w:rPr>
+              <w:lastRenderedPageBreak/>
+              <w:t>UC-</w:t>
+            </w:r>
+            <w:r>
+              <w:rPr>
+                <w:sz w:val="20"/>
+                <w:szCs w:val="20"/>
+              </w:rPr>
+              <w:t>9</w:t>
+            </w:r>
+          </w:p>
+        </w:tc>
+        <w:tc>
+          <w:tcPr>
+            <w:tcW w:w="1843" w:type="dxa"/>
+          </w:tcPr>
+          <w:p>
+            <w:pPr>
+              <w:rPr>
+                <w:sz w:val="20"/>
+                <w:szCs w:val="20"/>
+              </w:rPr>
+            </w:pPr>
+            <w:r>
+              <w:rPr>
+                <w:sz w:val="20"/>
+                <w:szCs w:val="20"/>
+              </w:rPr>
+              <w:t>Start Timer</w:t>
+            </w:r>
+          </w:p>
+        </w:tc>
+        <w:tc>
+          <w:tcPr>
+            <w:tcW w:w="1275" w:type="dxa"/>
+          </w:tcPr>
+          <w:p>
+            <w:pPr>
+              <w:rPr>
+                <w:sz w:val="20"/>
+                <w:szCs w:val="20"/>
+              </w:rPr>
+            </w:pPr>
+            <w:r>
+              <w:rPr>
+                <w:sz w:val="20"/>
+                <w:szCs w:val="20"/>
+              </w:rPr>
+              <w:t>Complete</w:t>
+            </w:r>
+          </w:p>
+        </w:tc>
+        <w:tc>
+          <w:tcPr>
+            <w:tcW w:w="3544" w:type="dxa"/>
+          </w:tcPr>
+          <w:p>
+            <w:pPr>
+              <w:jc w:val="both"/>
+              <w:rPr>
+                <w:sz w:val="20"/>
+                <w:szCs w:val="20"/>
+              </w:rPr>
+            </w:pPr>
+            <w:r>
+              <w:rPr>
+                <w:sz w:val="20"/>
+                <w:szCs w:val="20"/>
+              </w:rPr>
+              <w:t>Starts game timer counts the amount of timer has passed since launch. Filly implemented</w:t>
+            </w:r>
+          </w:p>
+        </w:tc>
+        <w:tc>
+          <w:tcPr>
+            <w:tcW w:w="1508" w:type="dxa"/>
+          </w:tcPr>
+          <w:p>
+            <w:pPr>
+              <w:rPr>
+                <w:sz w:val="20"/>
+                <w:szCs w:val="20"/>
+              </w:rPr>
+            </w:pPr>
+            <w:r>
+              <w:rPr>
+                <w:sz w:val="20"/>
+                <w:szCs w:val="20"/>
+              </w:rPr>
+              <w:t>FR-1, FR-3</w:t>
+            </w:r>
+          </w:p>
+        </w:tc>
+      </w:tr>
+      <w:tr>
+        <w:tc>
+          <w:tcPr>
+            <w:tcW w:w="846" w:type="dxa"/>
+          </w:tcPr>
+          <w:p>
+            <w:pPr>
+              <w:rPr>
+                <w:sz w:val="20"/>
+                <w:szCs w:val="20"/>
+              </w:rPr>
+            </w:pPr>
+            <w:r>
+              <w:rPr>
+                <w:sz w:val="20"/>
+                <w:szCs w:val="20"/>
+              </w:rPr>
+              <w:t>UC-</w:t>
+            </w:r>
+            <w:r>
+              <w:rPr>
+                <w:sz w:val="20"/>
+                <w:szCs w:val="20"/>
+              </w:rPr>
+              <w:t>10</w:t>
+            </w:r>
+          </w:p>
+        </w:tc>
+        <w:tc>
+          <w:tcPr>
+            <w:tcW w:w="1843" w:type="dxa"/>
+          </w:tcPr>
+          <w:p>
+            <w:pPr>
+              <w:rPr>
+                <w:sz w:val="20"/>
+                <w:szCs w:val="20"/>
+              </w:rPr>
+            </w:pPr>
+            <w:r>
+              <w:rPr>
+                <w:sz w:val="20"/>
+                <w:szCs w:val="20"/>
+              </w:rPr>
+              <w:t>Game Loop</w:t>
+            </w:r>
+          </w:p>
+        </w:tc>
+        <w:tc>
+          <w:tcPr>
+            <w:tcW w:w="1275" w:type="dxa"/>
+          </w:tcPr>
+          <w:p>
+            <w:pPr>
+              <w:rPr>
+                <w:sz w:val="20"/>
+                <w:szCs w:val="20"/>
+              </w:rPr>
+            </w:pPr>
+            <w:r>
+              <w:rPr>
+                <w:sz w:val="20"/>
+                <w:szCs w:val="20"/>
+              </w:rPr>
+              <w:t>Incomplete</w:t>
+            </w:r>
+          </w:p>
+        </w:tc>
+        <w:tc>
+          <w:tcPr>
+            <w:tcW w:w="3544" w:type="dxa"/>
+          </w:tcPr>
+          <w:p>
+            <w:pPr>
+              <w:jc w:val="both"/>
+              <w:rPr>
+                <w:sz w:val="20"/>
+                <w:szCs w:val="20"/>
+              </w:rPr>
+            </w:pPr>
+            <w:r>
+              <w:rPr>
+                <w:sz w:val="20"/>
+                <w:szCs w:val="20"/>
+              </w:rPr>
+              <w:t>The loop that allows the game to function outside of the loading. Currently missing several use cases</w:t>
+            </w:r>
+          </w:p>
+        </w:tc>
+        <w:tc>
+          <w:tcPr>
+            <w:tcW w:w="1508" w:type="dxa"/>
+          </w:tcPr>
+          <w:p>
+            <w:pPr>
+              <w:rPr>
+                <w:sz w:val="20"/>
+                <w:szCs w:val="20"/>
+              </w:rPr>
+            </w:pPr>
+            <w:r>
+              <w:rPr>
+                <w:sz w:val="20"/>
+                <w:szCs w:val="20"/>
+              </w:rPr>
+              <w:t>FR-1, FR-2 to 6</w:t>
+            </w:r>
+          </w:p>
+        </w:tc>
+      </w:tr>
+      <w:tr>
+        <w:tc>
+          <w:tcPr>
+            <w:tcW w:w="846" w:type="dxa"/>
+          </w:tcPr>
+          <w:p>
+            <w:pPr>
+              <w:rPr>
+                <w:sz w:val="20"/>
+                <w:szCs w:val="20"/>
+              </w:rPr>
+            </w:pPr>
+            <w:r>
+              <w:rPr>
+                <w:sz w:val="20"/>
+                <w:szCs w:val="20"/>
+              </w:rPr>
+              <w:t>UC-</w:t>
+            </w:r>
+            <w:r>
+              <w:rPr>
+                <w:sz w:val="20"/>
+                <w:szCs w:val="20"/>
+              </w:rPr>
+              <w:t>11</w:t>
+            </w:r>
+          </w:p>
+        </w:tc>
+        <w:tc>
+          <w:tcPr>
+            <w:tcW w:w="1843" w:type="dxa"/>
+          </w:tcPr>
+          <w:p>
+            <w:pPr>
+              <w:rPr>
+                <w:sz w:val="20"/>
+                <w:szCs w:val="20"/>
+              </w:rPr>
+            </w:pPr>
+            <w:r>
+              <w:rPr>
+                <w:sz w:val="20"/>
+                <w:szCs w:val="20"/>
+              </w:rPr>
+              <w:t>Game Lose</w:t>
+            </w:r>
+          </w:p>
+        </w:tc>
+        <w:tc>
+          <w:tcPr>
+            <w:tcW w:w="1275" w:type="dxa"/>
+          </w:tcPr>
+          <w:p>
+            <w:pPr>
+              <w:rPr>
+                <w:sz w:val="20"/>
+                <w:szCs w:val="20"/>
+              </w:rPr>
+            </w:pPr>
+            <w:r>
+              <w:rPr>
+                <w:sz w:val="20"/>
+                <w:szCs w:val="20"/>
+              </w:rPr>
+              <w:t>Incomplete</w:t>
+            </w:r>
+          </w:p>
+        </w:tc>
+        <w:tc>
+          <w:tcPr>
+            <w:tcW w:w="3544" w:type="dxa"/>
+          </w:tcPr>
+          <w:p>
+            <w:pPr>
+              <w:jc w:val="both"/>
+              <w:rPr>
+                <w:sz w:val="20"/>
+                <w:szCs w:val="20"/>
+              </w:rPr>
+            </w:pPr>
+            <w:r>
+              <w:rPr>
+                <w:sz w:val="20"/>
+                <w:szCs w:val="20"/>
+              </w:rPr>
+              <w:t>The condition that if met will cause the player to lose the game. Currently not Implemented</w:t>
+            </w:r>
+          </w:p>
+        </w:tc>
+        <w:tc>
+          <w:tcPr>
+            <w:tcW w:w="1508" w:type="dxa"/>
+          </w:tcPr>
+          <w:p>
+            <w:pPr>
+              <w:rPr>
+                <w:sz w:val="20"/>
+                <w:szCs w:val="20"/>
+              </w:rPr>
+            </w:pPr>
+            <w:r>
+              <w:rPr>
+                <w:sz w:val="20"/>
+                <w:szCs w:val="20"/>
+              </w:rPr>
+              <w:t>FR-1, FR-5</w:t>
+            </w:r>
+          </w:p>
+        </w:tc>
+      </w:tr>
+      <w:tr>
+        <w:tc>
+          <w:tcPr>
+            <w:tcW w:w="846" w:type="dxa"/>
+          </w:tcPr>
+          <w:p>
+            <w:pPr>
+              <w:rPr>
+                <w:sz w:val="20"/>
+                <w:szCs w:val="20"/>
+              </w:rPr>
+            </w:pPr>
+            <w:r>
+              <w:rPr>
+                <w:sz w:val="20"/>
+                <w:szCs w:val="20"/>
+              </w:rPr>
+              <w:t>UC-</w:t>
+            </w:r>
+            <w:r>
+              <w:rPr>
+                <w:sz w:val="20"/>
+                <w:szCs w:val="20"/>
+              </w:rPr>
+              <w:t>12</w:t>
+            </w:r>
+          </w:p>
+        </w:tc>
+        <w:tc>
+          <w:tcPr>
+            <w:tcW w:w="1843" w:type="dxa"/>
+          </w:tcPr>
+          <w:p>
+            <w:pPr>
+              <w:rPr>
+                <w:sz w:val="20"/>
+                <w:szCs w:val="20"/>
+              </w:rPr>
+            </w:pPr>
+            <w:r>
+              <w:rPr>
+                <w:sz w:val="20"/>
+                <w:szCs w:val="20"/>
+              </w:rPr>
+              <w:t>Score</w:t>
+            </w:r>
+          </w:p>
+        </w:tc>
+        <w:tc>
+          <w:tcPr>
+            <w:tcW w:w="1275" w:type="dxa"/>
+          </w:tcPr>
+          <w:p>
+            <w:pPr>
+              <w:rPr>
+                <w:sz w:val="20"/>
+                <w:szCs w:val="20"/>
+              </w:rPr>
+            </w:pPr>
+            <w:r>
+              <w:rPr>
+                <w:sz w:val="20"/>
+                <w:szCs w:val="20"/>
+              </w:rPr>
+              <w:t>Complete</w:t>
+            </w:r>
+          </w:p>
+        </w:tc>
+        <w:tc>
+          <w:tcPr>
+            <w:tcW w:w="3544" w:type="dxa"/>
+          </w:tcPr>
+          <w:p>
+            <w:pPr>
+              <w:jc w:val="both"/>
+              <w:rPr>
+                <w:sz w:val="20"/>
+                <w:szCs w:val="20"/>
+              </w:rPr>
+            </w:pPr>
+            <w:r>
+              <w:rPr>
+                <w:sz w:val="20"/>
+                <w:szCs w:val="20"/>
+              </w:rPr>
+              <w:t>A value that will be increased when ever the player earns score. Currently fully implemented</w:t>
+            </w:r>
+          </w:p>
+        </w:tc>
+        <w:tc>
+          <w:tcPr>
+            <w:tcW w:w="1508" w:type="dxa"/>
+          </w:tcPr>
+          <w:p>
+            <w:pPr>
+              <w:rPr>
+                <w:sz w:val="20"/>
+                <w:szCs w:val="20"/>
+              </w:rPr>
+            </w:pPr>
+            <w:r>
+              <w:rPr>
+                <w:sz w:val="20"/>
+                <w:szCs w:val="20"/>
+              </w:rPr>
+              <w:t>FR-1, FR-3, FR-4</w:t>
+            </w:r>
+          </w:p>
+        </w:tc>
+      </w:tr>
+      <w:tr>
+        <w:tc>
+          <w:tcPr>
+            <w:tcW w:w="846" w:type="dxa"/>
+          </w:tcPr>
+          <w:p>
+            <w:pPr>
+              <w:rPr>
+                <w:sz w:val="20"/>
+                <w:szCs w:val="20"/>
+              </w:rPr>
+            </w:pPr>
+            <w:r>
+              <w:rPr>
+                <w:sz w:val="20"/>
+                <w:szCs w:val="20"/>
+              </w:rPr>
+              <w:t>UC-</w:t>
+            </w:r>
+            <w:r>
+              <w:rPr>
+                <w:sz w:val="20"/>
+                <w:szCs w:val="20"/>
+              </w:rPr>
+              <w:t>13</w:t>
+            </w:r>
+          </w:p>
+        </w:tc>
+        <w:tc>
+          <w:tcPr>
+            <w:tcW w:w="1843" w:type="dxa"/>
+          </w:tcPr>
+          <w:p>
+            <w:pPr>
+              <w:rPr>
+                <w:sz w:val="20"/>
+                <w:szCs w:val="20"/>
+              </w:rPr>
+            </w:pPr>
+            <w:r>
+              <w:rPr>
+                <w:sz w:val="20"/>
+                <w:szCs w:val="20"/>
+              </w:rPr>
+              <w:t>Reset Game</w:t>
+            </w:r>
+          </w:p>
+        </w:tc>
+        <w:tc>
+          <w:tcPr>
+            <w:tcW w:w="1275" w:type="dxa"/>
+          </w:tcPr>
+          <w:p>
+            <w:pPr>
+              <w:rPr>
+                <w:sz w:val="20"/>
+                <w:szCs w:val="20"/>
+              </w:rPr>
+            </w:pPr>
+            <w:r>
+              <w:rPr>
+                <w:sz w:val="20"/>
+                <w:szCs w:val="20"/>
+              </w:rPr>
+              <w:t>Incomplete</w:t>
+            </w:r>
+          </w:p>
+        </w:tc>
+        <w:tc>
+          <w:tcPr>
+            <w:tcW w:w="3544" w:type="dxa"/>
+          </w:tcPr>
+          <w:p>
+            <w:pPr>
+              <w:jc w:val="both"/>
+              <w:rPr>
+                <w:sz w:val="20"/>
+                <w:szCs w:val="20"/>
+              </w:rPr>
+            </w:pPr>
+            <w:r>
+              <w:rPr>
+                <w:sz w:val="20"/>
+                <w:szCs w:val="20"/>
+              </w:rPr>
+              <w:t>Will reset the game upon win or lose. Not implemented</w:t>
+            </w:r>
+          </w:p>
+        </w:tc>
+        <w:tc>
+          <w:tcPr>
+            <w:tcW w:w="1508" w:type="dxa"/>
+          </w:tcPr>
+          <w:p>
+            <w:pPr>
+              <w:rPr>
+                <w:sz w:val="20"/>
+                <w:szCs w:val="20"/>
+              </w:rPr>
+            </w:pPr>
+            <w:r>
+              <w:rPr>
+                <w:sz w:val="20"/>
+                <w:szCs w:val="20"/>
+              </w:rPr>
+              <w:t>FR-1, FR-4, FR-5</w:t>
+            </w:r>
+          </w:p>
+        </w:tc>
+      </w:tr>
+      <w:tr>
+        <w:tc>
+          <w:tcPr>
+            <w:tcW w:w="846" w:type="dxa"/>
+          </w:tcPr>
+          <w:p>
+            <w:pPr>
+              <w:rPr>
+                <w:sz w:val="20"/>
+                <w:szCs w:val="20"/>
+              </w:rPr>
+            </w:pPr>
+            <w:r>
+              <w:rPr>
+                <w:sz w:val="20"/>
+                <w:szCs w:val="20"/>
+              </w:rPr>
+              <w:t>UC-</w:t>
+            </w:r>
+            <w:r>
+              <w:rPr>
+                <w:sz w:val="20"/>
+                <w:szCs w:val="20"/>
+              </w:rPr>
+              <w:t>14</w:t>
+            </w:r>
+          </w:p>
+        </w:tc>
+        <w:tc>
+          <w:tcPr>
+            <w:tcW w:w="1843" w:type="dxa"/>
+          </w:tcPr>
+          <w:p>
+            <w:pPr>
+              <w:rPr>
+                <w:sz w:val="20"/>
+                <w:szCs w:val="20"/>
+              </w:rPr>
+            </w:pPr>
+            <w:r>
+              <w:rPr>
+                <w:sz w:val="20"/>
+                <w:szCs w:val="20"/>
+              </w:rPr>
+              <w:t>Game Win</w:t>
+            </w:r>
+          </w:p>
+        </w:tc>
+        <w:tc>
+          <w:tcPr>
+            <w:tcW w:w="1275" w:type="dxa"/>
+          </w:tcPr>
+          <w:p>
+            <w:pPr>
+              <w:rPr>
+                <w:sz w:val="20"/>
+                <w:szCs w:val="20"/>
+              </w:rPr>
+            </w:pPr>
+            <w:r>
+              <w:rPr>
+                <w:sz w:val="20"/>
+                <w:szCs w:val="20"/>
+              </w:rPr>
+              <w:t>Incomplete</w:t>
+            </w:r>
+          </w:p>
+        </w:tc>
+        <w:tc>
+          <w:tcPr>
+            <w:tcW w:w="3544" w:type="dxa"/>
+          </w:tcPr>
+          <w:p>
+            <w:pPr>
+              <w:jc w:val="both"/>
+              <w:rPr>
+                <w:sz w:val="20"/>
+                <w:szCs w:val="20"/>
+              </w:rPr>
+            </w:pPr>
+            <w:r>
+              <w:rPr>
+                <w:sz w:val="20"/>
+                <w:szCs w:val="20"/>
+              </w:rPr>
+              <w:t>The condition that if met will cause the player to win the game. Currently not implemented</w:t>
+            </w:r>
+            <w:r>
+              <w:rPr>
+                <w:sz w:val="20"/>
+                <w:szCs w:val="20"/>
+              </w:rPr>
+              <w:t>.</w:t>
+            </w:r>
+          </w:p>
+        </w:tc>
+        <w:tc>
+          <w:tcPr>
+            <w:tcW w:w="1508" w:type="dxa"/>
+          </w:tcPr>
+          <w:p>
+            <w:pPr>
+              <w:rPr>
+                <w:sz w:val="20"/>
+                <w:szCs w:val="20"/>
+              </w:rPr>
+            </w:pPr>
+            <w:r>
+              <w:rPr>
+                <w:sz w:val="20"/>
+                <w:szCs w:val="20"/>
+              </w:rPr>
+              <w:t>FR-1, FR-4</w:t>
+            </w:r>
+          </w:p>
+        </w:tc>
+      </w:tr>
+      <w:tr>
+        <w:tc>
+          <w:tcPr>
+            <w:tcW w:w="846" w:type="dxa"/>
+          </w:tcPr>
+          <w:p>
+            <w:pPr>
+              <w:rPr>
+                <w:sz w:val="20"/>
+                <w:szCs w:val="20"/>
+              </w:rPr>
+            </w:pPr>
+            <w:r>
+              <w:rPr>
+                <w:sz w:val="20"/>
+                <w:szCs w:val="20"/>
+              </w:rPr>
+              <w:t>UC-</w:t>
+            </w:r>
+            <w:r>
+              <w:rPr>
+                <w:sz w:val="20"/>
+                <w:szCs w:val="20"/>
+              </w:rPr>
+              <w:t>15</w:t>
+            </w:r>
+          </w:p>
+        </w:tc>
+        <w:tc>
+          <w:tcPr>
+            <w:tcW w:w="1843" w:type="dxa"/>
+          </w:tcPr>
+          <w:p>
+            <w:pPr>
+              <w:rPr>
+                <w:sz w:val="20"/>
+                <w:szCs w:val="20"/>
+              </w:rPr>
+            </w:pPr>
+            <w:r>
+              <w:rPr>
+                <w:sz w:val="20"/>
+                <w:szCs w:val="20"/>
+              </w:rPr>
+              <w:t>Ghost AI</w:t>
+            </w:r>
+          </w:p>
+        </w:tc>
+        <w:tc>
+          <w:tcPr>
+            <w:tcW w:w="1275" w:type="dxa"/>
+          </w:tcPr>
+          <w:p>
+            <w:pPr>
+              <w:rPr>
+                <w:sz w:val="20"/>
+                <w:szCs w:val="20"/>
+              </w:rPr>
+            </w:pPr>
+            <w:r>
+              <w:rPr>
+                <w:sz w:val="20"/>
+                <w:szCs w:val="20"/>
+              </w:rPr>
+              <w:t>Incomplete</w:t>
+            </w:r>
+          </w:p>
+        </w:tc>
+        <w:tc>
+          <w:tcPr>
+            <w:tcW w:w="3544" w:type="dxa"/>
+          </w:tcPr>
+          <w:p>
+            <w:pPr>
+              <w:jc w:val="both"/>
+              <w:rPr>
+                <w:sz w:val="20"/>
+                <w:szCs w:val="20"/>
+              </w:rPr>
+            </w:pPr>
+            <w:r>
+              <w:rPr>
+                <w:sz w:val="20"/>
+                <w:szCs w:val="20"/>
+              </w:rPr>
+              <w:t>A set of algorithms that will cause the ghosts to chase the player throughout the level. Not implemented</w:t>
+            </w:r>
+          </w:p>
+        </w:tc>
+        <w:tc>
+          <w:tcPr>
+            <w:tcW w:w="1508" w:type="dxa"/>
+          </w:tcPr>
+          <w:p>
+            <w:pPr>
+              <w:rPr>
+                <w:sz w:val="20"/>
+                <w:szCs w:val="20"/>
+              </w:rPr>
+            </w:pPr>
+            <w:r>
+              <w:rPr>
+                <w:sz w:val="20"/>
+                <w:szCs w:val="20"/>
+              </w:rPr>
+              <w:t>FR-1, FR-5, FR-6</w:t>
+            </w:r>
+          </w:p>
+        </w:tc>
+      </w:tr>
+      <w:tr>
+        <w:tc>
+          <w:tcPr>
+            <w:tcW w:w="846" w:type="dxa"/>
+          </w:tcPr>
+          <w:p>
+            <w:pPr>
+              <w:rPr>
+                <w:sz w:val="20"/>
+                <w:szCs w:val="20"/>
+              </w:rPr>
+            </w:pPr>
+            <w:r>
+              <w:rPr>
+                <w:sz w:val="20"/>
+                <w:szCs w:val="20"/>
+              </w:rPr>
+              <w:t>UC-</w:t>
+            </w:r>
+            <w:r>
+              <w:rPr>
+                <w:sz w:val="20"/>
+                <w:szCs w:val="20"/>
+              </w:rPr>
+              <w:t>16</w:t>
+            </w:r>
+          </w:p>
+        </w:tc>
+        <w:tc>
+          <w:tcPr>
+            <w:tcW w:w="1843" w:type="dxa"/>
+          </w:tcPr>
+          <w:p>
+            <w:pPr>
+              <w:rPr>
+                <w:sz w:val="20"/>
+                <w:szCs w:val="20"/>
+              </w:rPr>
+            </w:pPr>
+            <w:r>
+              <w:rPr>
+                <w:sz w:val="20"/>
+                <w:szCs w:val="20"/>
+              </w:rPr>
+              <w:t>Player Movement</w:t>
+            </w:r>
+          </w:p>
+        </w:tc>
+        <w:tc>
+          <w:tcPr>
+            <w:tcW w:w="1275" w:type="dxa"/>
+          </w:tcPr>
+          <w:p>
+            <w:pPr>
+              <w:rPr>
+                <w:sz w:val="20"/>
+                <w:szCs w:val="20"/>
+              </w:rPr>
+            </w:pPr>
+            <w:r>
+              <w:rPr>
+                <w:sz w:val="20"/>
+                <w:szCs w:val="20"/>
+              </w:rPr>
+              <w:t>Complete</w:t>
+            </w:r>
+          </w:p>
+        </w:tc>
+        <w:tc>
+          <w:tcPr>
+            <w:tcW w:w="3544" w:type="dxa"/>
+          </w:tcPr>
+          <w:p>
+            <w:pPr>
+              <w:jc w:val="both"/>
+              <w:rPr>
+                <w:sz w:val="20"/>
+                <w:szCs w:val="20"/>
+              </w:rPr>
+            </w:pPr>
+            <w:r>
+              <w:rPr>
+                <w:sz w:val="20"/>
+                <w:szCs w:val="20"/>
+              </w:rPr>
+              <w:t>Allows the player to move within the maze. Fully implemented.</w:t>
+            </w:r>
+          </w:p>
+        </w:tc>
+        <w:tc>
+          <w:tcPr>
+            <w:tcW w:w="1508" w:type="dxa"/>
+          </w:tcPr>
+          <w:p>
+            <w:pPr>
+              <w:rPr>
+                <w:sz w:val="20"/>
+                <w:szCs w:val="20"/>
+              </w:rPr>
+            </w:pPr>
+            <w:r>
+              <w:rPr>
+                <w:sz w:val="20"/>
+                <w:szCs w:val="20"/>
+              </w:rPr>
+              <w:t>FR-1</w:t>
+            </w:r>
+          </w:p>
+        </w:tc>
+      </w:tr>
+      <w:tr>
+        <w:tc>
+          <w:tcPr>
+            <w:tcW w:w="846" w:type="dxa"/>
+          </w:tcPr>
+          <w:p>
+            <w:pPr>
+              <w:rPr>
+                <w:sz w:val="20"/>
+                <w:szCs w:val="20"/>
+              </w:rPr>
+            </w:pPr>
+            <w:r>
+              <w:rPr>
+                <w:sz w:val="20"/>
+                <w:szCs w:val="20"/>
+              </w:rPr>
+              <w:t>UC-</w:t>
+            </w:r>
+            <w:r>
+              <w:rPr>
+                <w:sz w:val="20"/>
+                <w:szCs w:val="20"/>
+              </w:rPr>
+              <w:t>17</w:t>
+            </w:r>
+          </w:p>
+        </w:tc>
+        <w:tc>
+          <w:tcPr>
+            <w:tcW w:w="1843" w:type="dxa"/>
+          </w:tcPr>
+          <w:p>
+            <w:pPr>
+              <w:rPr>
+                <w:sz w:val="20"/>
+                <w:szCs w:val="20"/>
+              </w:rPr>
+            </w:pPr>
+            <w:r>
+              <w:rPr>
+                <w:sz w:val="20"/>
+                <w:szCs w:val="20"/>
+              </w:rPr>
+              <w:t>Display Score</w:t>
+            </w:r>
+          </w:p>
+        </w:tc>
+        <w:tc>
+          <w:tcPr>
+            <w:tcW w:w="1275" w:type="dxa"/>
+          </w:tcPr>
+          <w:p>
+            <w:pPr>
+              <w:rPr>
+                <w:sz w:val="20"/>
+                <w:szCs w:val="20"/>
+              </w:rPr>
+            </w:pPr>
+            <w:r>
+              <w:rPr>
+                <w:sz w:val="20"/>
+                <w:szCs w:val="20"/>
+              </w:rPr>
+              <w:t>Incomplete</w:t>
+            </w:r>
+          </w:p>
+        </w:tc>
+        <w:tc>
+          <w:tcPr>
+            <w:tcW w:w="3544" w:type="dxa"/>
+          </w:tcPr>
+          <w:p>
+            <w:pPr>
+              <w:jc w:val="both"/>
+              <w:rPr>
+                <w:sz w:val="20"/>
+                <w:szCs w:val="20"/>
+              </w:rPr>
+            </w:pPr>
+            <w:r>
+              <w:rPr>
+                <w:sz w:val="20"/>
+                <w:szCs w:val="20"/>
+              </w:rPr>
+              <w:t>Displays the players final score, after winning or losing. Not implemented</w:t>
+            </w:r>
+          </w:p>
+        </w:tc>
+        <w:tc>
+          <w:tcPr>
+            <w:tcW w:w="1508" w:type="dxa"/>
+          </w:tcPr>
+          <w:p>
+            <w:pPr>
+              <w:rPr>
+                <w:sz w:val="20"/>
+                <w:szCs w:val="20"/>
+              </w:rPr>
+            </w:pPr>
+            <w:r>
+              <w:rPr>
+                <w:sz w:val="20"/>
+                <w:szCs w:val="20"/>
+              </w:rPr>
+              <w:t>FR-1, FR-3, FR-4, FR-5</w:t>
+            </w:r>
+          </w:p>
+        </w:tc>
+      </w:tr>
+    </w:tbl>
+    <w:p/>
+    <w:p>
+      <w:pPr>
         <w:pStyle w:val="Heading1"/>
       </w:pPr>
       <w:bookmarkStart w:id="2" w:name="_Toc50812772"/>
@@ -1059,10 +3848,564 @@
     </w:p>
     <w:p>
       <w:pPr>
+        <w:pStyle w:val="Heading2"/>
+      </w:pPr>
+      <w:r>
+        <w:t>Architectural Software Pattern</w:t>
+      </w:r>
+    </w:p>
+    <w:p>
+      <w:pPr>
+        <w:jc w:val="both"/>
+      </w:pPr>
+      <w:r>
+        <w:t xml:space="preserve">The software architecture of the system is based loosely on the Model View Controller (MVC) pattern. With this architectural pattern the system components present can be split into three categories, Model, View and Controller types. The Controller components being responsible for handling user input and delegating the tasks </w:t>
+      </w:r>
+      <w:r>
+        <w:t xml:space="preserve">to other systems based on those inputs. The </w:t>
+      </w:r>
+      <w:r>
+        <w:t>M</w:t>
+      </w:r>
+      <w:r>
+        <w:t xml:space="preserve">odel components are the internal representation and storage of data regarding the state of the system. Lastly, </w:t>
+      </w:r>
+      <w:r>
+        <w:t>V</w:t>
+      </w:r>
+      <w:r>
+        <w:t xml:space="preserve">iew components display the relevant information to the user and handles capturing the </w:t>
+      </w:r>
+      <w:r>
+        <w:t>user’s</w:t>
+      </w:r>
+      <w:r>
+        <w:t xml:space="preserve"> input. </w:t>
+      </w:r>
+    </w:p>
+    <w:p>
+      <w:pPr>
+        <w:jc w:val="both"/>
+      </w:pPr>
+      <w:r>
+        <w:t>Using C++, the Graphical User Interface (GUI) was designed to capture all relevant inputs from the user. These inputs include actions such as keystrokes, and context sensitive mouse clicks. The GUI is the representation of the View portion of the MVC pattern, capturing inputs and displaying relevant data. These inputs are then given to the Controller portions of the program which then responds with the required actions</w:t>
+      </w:r>
+      <w:r>
+        <w:t>, such as moving the player character</w:t>
+      </w:r>
+      <w:r>
+        <w:t>. Some of these actions will directly affect/change the Model portions of the game</w:t>
+      </w:r>
+      <w:r>
+        <w:t>, such as eating a pellet,</w:t>
+      </w:r>
+      <w:r>
+        <w:t xml:space="preserve"> and will require the View to be updated accordingly</w:t>
+      </w:r>
+      <w:r>
+        <w:t>, removing the pellet from the map and updating the score</w:t>
+      </w:r>
+      <w:r>
+        <w:t>.</w:t>
+      </w:r>
+    </w:p>
+    <w:p>
+      <w:pPr>
+        <w:jc w:val="both"/>
+      </w:pPr>
+    </w:p>
+    <w:p>
+      <w:pPr>
+        <w:jc w:val="both"/>
+      </w:pPr>
+    </w:p>
+    <w:p>
+      <w:pPr>
+        <w:jc w:val="both"/>
+      </w:pPr>
+    </w:p>
+    <w:p>
+      <w:pPr>
+        <w:pStyle w:val="Heading2"/>
+      </w:pPr>
+      <w:r>
+        <w:lastRenderedPageBreak/>
+        <w:t>Development Tools</w:t>
+      </w:r>
+    </w:p>
+    <w:tbl>
+      <w:tblPr>
+        <w:tblStyle w:val="TableGrid"/>
+        <w:tblW w:w="0" w:type="auto"/>
+        <w:tblLook w:val="04A0" w:firstRow="1" w:lastRow="0" w:firstColumn="1" w:lastColumn="0" w:noHBand="0" w:noVBand="1"/>
+      </w:tblPr>
+      <w:tblGrid>
+        <w:gridCol w:w="2105"/>
+        <w:gridCol w:w="1656"/>
+        <w:gridCol w:w="5255"/>
+      </w:tblGrid>
+      <w:tr>
+        <w:tc>
+          <w:tcPr>
+            <w:tcW w:w="2122" w:type="dxa"/>
+          </w:tcPr>
+          <w:p>
+            <w:pPr>
+              <w:rPr>
+                <w:b/>
+                <w:bCs/>
+              </w:rPr>
+            </w:pPr>
+            <w:r>
+              <w:rPr>
+                <w:b/>
+                <w:bCs/>
+              </w:rPr>
+              <w:t>Tool Name</w:t>
+            </w:r>
+          </w:p>
+        </w:tc>
+        <w:tc>
+          <w:tcPr>
+            <w:tcW w:w="1559" w:type="dxa"/>
+          </w:tcPr>
+          <w:p>
+            <w:pPr>
+              <w:rPr>
+                <w:b/>
+                <w:bCs/>
+              </w:rPr>
+            </w:pPr>
+            <w:r>
+              <w:rPr>
+                <w:b/>
+                <w:bCs/>
+              </w:rPr>
+              <w:t>Type Used</w:t>
+            </w:r>
+          </w:p>
+        </w:tc>
+        <w:tc>
+          <w:tcPr>
+            <w:tcW w:w="5335" w:type="dxa"/>
+          </w:tcPr>
+          <w:p>
+            <w:pPr>
+              <w:jc w:val="both"/>
+              <w:rPr>
+                <w:b/>
+                <w:bCs/>
+              </w:rPr>
+            </w:pPr>
+            <w:r>
+              <w:rPr>
+                <w:b/>
+                <w:bCs/>
+              </w:rPr>
+              <w:t>Reasons</w:t>
+            </w:r>
+          </w:p>
+        </w:tc>
+      </w:tr>
+      <w:tr>
+        <w:tc>
+          <w:tcPr>
+            <w:tcW w:w="2122" w:type="dxa"/>
+          </w:tcPr>
+          <w:p>
+            <w:pPr>
+              <w:rPr>
+                <w:sz w:val="20"/>
+                <w:szCs w:val="20"/>
+              </w:rPr>
+            </w:pPr>
+            <w:r>
+              <w:rPr>
+                <w:sz w:val="20"/>
+                <w:szCs w:val="20"/>
+              </w:rPr>
+              <w:t>Programming L</w:t>
+            </w:r>
+            <w:r>
+              <w:rPr>
+                <w:sz w:val="20"/>
+                <w:szCs w:val="20"/>
+              </w:rPr>
+              <w:t>anguage</w:t>
+            </w:r>
+          </w:p>
+        </w:tc>
+        <w:tc>
+          <w:tcPr>
+            <w:tcW w:w="1559" w:type="dxa"/>
+          </w:tcPr>
+          <w:p>
+            <w:pPr>
+              <w:rPr>
+                <w:sz w:val="20"/>
+                <w:szCs w:val="20"/>
+              </w:rPr>
+            </w:pPr>
+            <w:r>
+              <w:rPr>
+                <w:sz w:val="20"/>
+                <w:szCs w:val="20"/>
+              </w:rPr>
+              <w:t>C++</w:t>
+            </w:r>
+          </w:p>
+        </w:tc>
+        <w:tc>
+          <w:tcPr>
+            <w:tcW w:w="5335" w:type="dxa"/>
+          </w:tcPr>
+          <w:p>
+            <w:pPr>
+              <w:jc w:val="both"/>
+              <w:rPr>
+                <w:sz w:val="20"/>
+                <w:szCs w:val="20"/>
+              </w:rPr>
+            </w:pPr>
+            <w:r>
+              <w:rPr>
+                <w:sz w:val="20"/>
+                <w:szCs w:val="20"/>
+              </w:rPr>
+              <w:t>C++ is the language the development team was most familiar with. It was justified that the familiarity would justify not using a more specialised game design toolset</w:t>
+            </w:r>
+          </w:p>
+        </w:tc>
+      </w:tr>
+      <w:tr>
+        <w:tc>
+          <w:tcPr>
+            <w:tcW w:w="2122" w:type="dxa"/>
+          </w:tcPr>
+          <w:p>
+            <w:pPr>
+              <w:rPr>
+                <w:sz w:val="20"/>
+                <w:szCs w:val="20"/>
+              </w:rPr>
+            </w:pPr>
+            <w:r>
+              <w:rPr>
+                <w:sz w:val="20"/>
+                <w:szCs w:val="20"/>
+              </w:rPr>
+              <w:t>IDE</w:t>
+            </w:r>
+          </w:p>
+        </w:tc>
+        <w:tc>
+          <w:tcPr>
+            <w:tcW w:w="1559" w:type="dxa"/>
+          </w:tcPr>
+          <w:p>
+            <w:pPr>
+              <w:rPr>
+                <w:sz w:val="20"/>
+                <w:szCs w:val="20"/>
+              </w:rPr>
+            </w:pPr>
+            <w:r>
+              <w:rPr>
+                <w:sz w:val="20"/>
+                <w:szCs w:val="20"/>
+              </w:rPr>
+              <w:t>Visual Studio Community/Code</w:t>
+            </w:r>
+          </w:p>
+        </w:tc>
+        <w:tc>
+          <w:tcPr>
+            <w:tcW w:w="5335" w:type="dxa"/>
+          </w:tcPr>
+          <w:p>
+            <w:pPr>
+              <w:jc w:val="both"/>
+              <w:rPr>
+                <w:sz w:val="20"/>
+                <w:szCs w:val="20"/>
+              </w:rPr>
+            </w:pPr>
+            <w:r>
+              <w:rPr>
+                <w:sz w:val="20"/>
+                <w:szCs w:val="20"/>
+              </w:rPr>
+              <w:t>It is an IDE that smoothly supports the inclusion of multiple libraries.</w:t>
+            </w:r>
+          </w:p>
+        </w:tc>
+      </w:tr>
+      <w:tr>
+        <w:tc>
+          <w:tcPr>
+            <w:tcW w:w="2122" w:type="dxa"/>
+          </w:tcPr>
+          <w:p>
+            <w:pPr>
+              <w:rPr>
+                <w:sz w:val="20"/>
+                <w:szCs w:val="20"/>
+              </w:rPr>
+            </w:pPr>
+            <w:r>
+              <w:rPr>
+                <w:sz w:val="20"/>
+                <w:szCs w:val="20"/>
+              </w:rPr>
+              <w:t>Version Control</w:t>
+            </w:r>
+          </w:p>
+        </w:tc>
+        <w:tc>
+          <w:tcPr>
+            <w:tcW w:w="1559" w:type="dxa"/>
+          </w:tcPr>
+          <w:p>
+            <w:pPr>
+              <w:rPr>
+                <w:sz w:val="20"/>
+                <w:szCs w:val="20"/>
+              </w:rPr>
+            </w:pPr>
+            <w:r>
+              <w:rPr>
+                <w:sz w:val="20"/>
+                <w:szCs w:val="20"/>
+              </w:rPr>
+              <w:t>Git/Git Hub</w:t>
+            </w:r>
+          </w:p>
+        </w:tc>
+        <w:tc>
+          <w:tcPr>
+            <w:tcW w:w="5335" w:type="dxa"/>
+          </w:tcPr>
+          <w:p>
+            <w:pPr>
+              <w:jc w:val="both"/>
+              <w:rPr>
+                <w:sz w:val="20"/>
+                <w:szCs w:val="20"/>
+              </w:rPr>
+            </w:pPr>
+            <w:r>
+              <w:rPr>
+                <w:sz w:val="20"/>
+                <w:szCs w:val="20"/>
+              </w:rPr>
+              <w:t>Git is the Version Control tool that was most familiar with the development team.</w:t>
+            </w:r>
+          </w:p>
+        </w:tc>
+      </w:tr>
+      <w:tr>
+        <w:tc>
+          <w:tcPr>
+            <w:tcW w:w="2122" w:type="dxa"/>
+          </w:tcPr>
+          <w:p>
+            <w:pPr>
+              <w:rPr>
+                <w:sz w:val="20"/>
+                <w:szCs w:val="20"/>
+              </w:rPr>
+            </w:pPr>
+            <w:r>
+              <w:rPr>
+                <w:sz w:val="20"/>
+                <w:szCs w:val="20"/>
+              </w:rPr>
+              <w:t>Modelling Tools</w:t>
+            </w:r>
+          </w:p>
+        </w:tc>
+        <w:tc>
+          <w:tcPr>
+            <w:tcW w:w="1559" w:type="dxa"/>
+          </w:tcPr>
+          <w:p>
+            <w:pPr>
+              <w:rPr>
+                <w:sz w:val="20"/>
+                <w:szCs w:val="20"/>
+              </w:rPr>
+            </w:pPr>
+            <w:r>
+              <w:rPr>
+                <w:sz w:val="20"/>
+                <w:szCs w:val="20"/>
+              </w:rPr>
+              <w:t>Eclipse/Papyrus</w:t>
+            </w:r>
+          </w:p>
+        </w:tc>
+        <w:tc>
+          <w:tcPr>
+            <w:tcW w:w="5335" w:type="dxa"/>
+          </w:tcPr>
+          <w:p>
+            <w:pPr>
+              <w:jc w:val="both"/>
+              <w:rPr>
+                <w:sz w:val="20"/>
+                <w:szCs w:val="20"/>
+              </w:rPr>
+            </w:pPr>
+            <w:r>
+              <w:rPr>
+                <w:sz w:val="20"/>
+                <w:szCs w:val="20"/>
+              </w:rPr>
+              <w:t>Was the recommended tool to use for modelling software related tasks</w:t>
+            </w:r>
+          </w:p>
+        </w:tc>
+      </w:tr>
+      <w:tr>
+        <w:tc>
+          <w:tcPr>
+            <w:tcW w:w="2122" w:type="dxa"/>
+          </w:tcPr>
+          <w:p>
+            <w:pPr>
+              <w:rPr>
+                <w:sz w:val="20"/>
+                <w:szCs w:val="20"/>
+              </w:rPr>
+            </w:pPr>
+            <w:r>
+              <w:rPr>
+                <w:sz w:val="20"/>
+                <w:szCs w:val="20"/>
+              </w:rPr>
+              <w:t>DirectMedia Layer Framework</w:t>
+            </w:r>
+          </w:p>
+        </w:tc>
+        <w:tc>
+          <w:tcPr>
+            <w:tcW w:w="1559" w:type="dxa"/>
+          </w:tcPr>
+          <w:p>
+            <w:pPr>
+              <w:rPr>
+                <w:sz w:val="20"/>
+                <w:szCs w:val="20"/>
+              </w:rPr>
+            </w:pPr>
+            <w:r>
+              <w:rPr>
+                <w:sz w:val="20"/>
+                <w:szCs w:val="20"/>
+              </w:rPr>
+              <w:t>SDL2</w:t>
+            </w:r>
+          </w:p>
+        </w:tc>
+        <w:tc>
+          <w:tcPr>
+            <w:tcW w:w="5335" w:type="dxa"/>
+          </w:tcPr>
+          <w:p>
+            <w:pPr>
+              <w:jc w:val="both"/>
+              <w:rPr>
+                <w:sz w:val="20"/>
+                <w:szCs w:val="20"/>
+              </w:rPr>
+            </w:pPr>
+            <w:r>
+              <w:rPr>
+                <w:sz w:val="20"/>
+                <w:szCs w:val="20"/>
+              </w:rPr>
+              <w:t>Is the only library that allows for DirectMedia layer interactions for C++</w:t>
+            </w:r>
+          </w:p>
+        </w:tc>
+      </w:tr>
+      <w:tr>
+        <w:tc>
+          <w:tcPr>
+            <w:tcW w:w="2122" w:type="dxa"/>
+          </w:tcPr>
+          <w:p>
+            <w:pPr>
+              <w:rPr>
+                <w:sz w:val="20"/>
+                <w:szCs w:val="20"/>
+              </w:rPr>
+            </w:pPr>
+            <w:r>
+              <w:rPr>
+                <w:sz w:val="20"/>
+                <w:szCs w:val="20"/>
+              </w:rPr>
+              <w:t>Document Generation</w:t>
+            </w:r>
+          </w:p>
+        </w:tc>
+        <w:tc>
+          <w:tcPr>
+            <w:tcW w:w="1559" w:type="dxa"/>
+          </w:tcPr>
+          <w:p>
+            <w:pPr>
+              <w:rPr>
+                <w:sz w:val="20"/>
+                <w:szCs w:val="20"/>
+              </w:rPr>
+            </w:pPr>
+            <w:r>
+              <w:rPr>
+                <w:sz w:val="20"/>
+                <w:szCs w:val="20"/>
+              </w:rPr>
+              <w:t>Doxygen</w:t>
+            </w:r>
+          </w:p>
+        </w:tc>
+        <w:tc>
+          <w:tcPr>
+            <w:tcW w:w="5335" w:type="dxa"/>
+          </w:tcPr>
+          <w:p>
+            <w:pPr>
+              <w:jc w:val="both"/>
+              <w:rPr>
+                <w:sz w:val="20"/>
+                <w:szCs w:val="20"/>
+              </w:rPr>
+            </w:pPr>
+            <w:r>
+              <w:rPr>
+                <w:sz w:val="20"/>
+                <w:szCs w:val="20"/>
+              </w:rPr>
+              <w:t>Was the recommended tool to use to automatically generate documentation for code.</w:t>
+            </w:r>
+          </w:p>
+        </w:tc>
+      </w:tr>
+    </w:tbl>
+    <w:p/>
+    <w:p>
+      <w:r>
+        <w:br w:type="page"/>
+      </w:r>
+    </w:p>
+    <w:p>
+      <w:pPr>
         <w:pStyle w:val="Heading1"/>
       </w:pPr>
       <w:bookmarkStart w:id="3" w:name="_Toc50812773"/>
       <w:r>
+        <w:lastRenderedPageBreak/>
         <w:t>Summary of Design</w:t>
       </w:r>
       <w:bookmarkEnd w:id="3"/>
@@ -1129,13 +4472,73 @@
     </w:p>
     <w:p>
       <w:pPr>
+        <w:jc w:val="both"/>
+      </w:pPr>
+      <w:r>
+        <w:t xml:space="preserve">The desired outcome of the design </w:t>
+      </w:r>
+      <w:r>
+        <w:t>w</w:t>
+      </w:r>
+      <w:r>
+        <w:t>as</w:t>
+      </w:r>
+      <w:r>
+        <w:t xml:space="preserve"> to create a system where game components were separated out as much as possible</w:t>
+      </w:r>
+      <w:r>
+        <w:t xml:space="preserve">, </w:t>
+      </w:r>
+      <w:r>
+        <w:t>the system can support extra additions and to alleviate any problems that may occurring during maintenance or updates</w:t>
+      </w:r>
+      <w:r>
+        <w:t>.</w:t>
+      </w:r>
+      <w:r>
+        <w:t xml:space="preserve"> </w:t>
+      </w:r>
+    </w:p>
+    <w:p>
+      <w:pPr>
+        <w:jc w:val="both"/>
+      </w:pPr>
+      <w:r>
+        <w:t>Separating out the components will reduce the overall programs dependencies on said components and allow it to function without</w:t>
+      </w:r>
+      <w:r>
+        <w:t xml:space="preserve"> them; for instance, the game is capable of functioning without the ghosts</w:t>
+      </w:r>
+      <w:r>
+        <w:t>.</w:t>
+      </w:r>
+      <w:r>
+        <w:t xml:space="preserve"> This helps to reduce the amount of coupling within the system and provide increased cohesion between the classes. This is achieved </w:t>
+      </w:r>
+      <w:r>
+        <w:t>through</w:t>
+      </w:r>
+      <w:r>
+        <w:t xml:space="preserve"> ensuring that each “component” is capable of supporting itself</w:t>
+      </w:r>
+      <w:r>
+        <w:t xml:space="preserve"> and does not need to rely on any outside sources to supply its core functionality.</w:t>
+      </w:r>
+      <w:r>
+        <w:t xml:space="preserve"> This separation also allows new features to more easily be added to the overall system. As there is no dependency on other components, new ones can simply be added to the controller system when needed. Maintenance is also made easier through separation, as finding the source of any issues does not need to be tracked through multiple components at a time. The tests simply need to be done at the controllers level and tracked accordingly when the unexpected behaviour arises.</w:t>
+      </w:r>
+      <w:bookmarkStart w:id="4" w:name="_GoBack"/>
+      <w:bookmarkEnd w:id="4"/>
+    </w:p>
+    <w:p>
+      <w:pPr>
         <w:pStyle w:val="Heading1"/>
       </w:pPr>
-      <w:bookmarkStart w:id="4" w:name="_Toc50812774"/>
+      <w:bookmarkStart w:id="5" w:name="_Toc50812774"/>
       <w:r>
         <w:t>Level of Sophistication Discussion</w:t>
       </w:r>
-      <w:bookmarkEnd w:id="4"/>
+      <w:bookmarkEnd w:id="5"/>
     </w:p>
     <w:p>
       <w:pPr>
@@ -1153,19 +4556,9 @@
       <w:pPr>
         <w:pStyle w:val="Heading2"/>
       </w:pPr>
-      <w:bookmarkStart w:id="5" w:name="_Toc50812775"/>
+      <w:bookmarkStart w:id="6" w:name="_Toc50812775"/>
       <w:r>
         <w:t>Persistent Data Management</w:t>
-      </w:r>
-      <w:bookmarkEnd w:id="5"/>
-    </w:p>
-    <w:p>
-      <w:pPr>
-        <w:pStyle w:val="Heading2"/>
-      </w:pPr>
-      <w:bookmarkStart w:id="6" w:name="_Toc50812776"/>
-      <w:r>
-        <w:t>Access Control</w:t>
       </w:r>
       <w:bookmarkEnd w:id="6"/>
     </w:p>
@@ -1173,9 +4566,9 @@
       <w:pPr>
         <w:pStyle w:val="Heading2"/>
       </w:pPr>
-      <w:bookmarkStart w:id="7" w:name="_Toc50812777"/>
-      <w:r>
-        <w:t>Security</w:t>
+      <w:bookmarkStart w:id="7" w:name="_Toc50812776"/>
+      <w:r>
+        <w:t>Access Control</w:t>
       </w:r>
       <w:bookmarkEnd w:id="7"/>
     </w:p>
@@ -1183,22 +4576,30 @@
       <w:pPr>
         <w:pStyle w:val="Heading2"/>
       </w:pPr>
-      <w:bookmarkStart w:id="8" w:name="_Toc50812778"/>
+      <w:bookmarkStart w:id="8" w:name="_Toc50812777"/>
+      <w:r>
+        <w:t>Security</w:t>
+      </w:r>
+      <w:bookmarkEnd w:id="8"/>
+    </w:p>
+    <w:p>
+      <w:pPr>
+        <w:pStyle w:val="Heading2"/>
+      </w:pPr>
+      <w:bookmarkStart w:id="9" w:name="_Toc50812778"/>
       <w:r>
         <w:t>User Interface</w:t>
       </w:r>
-      <w:bookmarkEnd w:id="8"/>
+      <w:bookmarkEnd w:id="9"/>
     </w:p>
     <w:p>
       <w:pPr>
         <w:pStyle w:val="Heading1"/>
       </w:pPr>
-      <w:bookmarkStart w:id="9" w:name="_Toc50812779"/>
+      <w:bookmarkStart w:id="10" w:name="_Toc50812779"/>
       <w:r>
         <w:t>Code Testing</w:t>
       </w:r>
-      <w:bookmarkStart w:id="10" w:name="_GoBack"/>
-      <w:bookmarkEnd w:id="9"/>
       <w:bookmarkEnd w:id="10"/>
     </w:p>
     <w:p>
@@ -1513,6 +4914,7 @@
     <w:lsdException w:name="HTML Sample" w:semiHidden="1" w:unhideWhenUsed="1"/>
     <w:lsdException w:name="HTML Typewriter" w:semiHidden="1" w:unhideWhenUsed="1"/>
     <w:lsdException w:name="HTML Variable" w:semiHidden="1" w:unhideWhenUsed="1"/>
+    <w:lsdException w:name="Normal Table" w:semiHidden="1" w:unhideWhenUsed="1"/>
     <w:lsdException w:name="annotation subject" w:semiHidden="1" w:unhideWhenUsed="1"/>
     <w:lsdException w:name="No List" w:semiHidden="1" w:unhideWhenUsed="1"/>
     <w:lsdException w:name="Outline List 1" w:semiHidden="1" w:unhideWhenUsed="1"/>
@@ -1559,8 +4961,10 @@
     <w:lsdException w:name="Table Subtle 2" w:semiHidden="1" w:unhideWhenUsed="1"/>
     <w:lsdException w:name="Table Web 1" w:semiHidden="1" w:unhideWhenUsed="1"/>
     <w:lsdException w:name="Table Web 2" w:semiHidden="1" w:unhideWhenUsed="1"/>
+    <w:lsdException w:name="Table Web 3" w:semiHidden="1" w:unhideWhenUsed="1"/>
     <w:lsdException w:name="Balloon Text" w:semiHidden="1" w:unhideWhenUsed="1"/>
     <w:lsdException w:name="Table Grid" w:uiPriority="39"/>
+    <w:lsdException w:name="Table Theme" w:semiHidden="1" w:unhideWhenUsed="1"/>
     <w:lsdException w:name="Placeholder Text" w:semiHidden="1"/>
     <w:lsdException w:name="No Spacing" w:uiPriority="1" w:qFormat="1"/>
     <w:lsdException w:name="Light Shading" w:uiPriority="60"/>
@@ -1956,6 +5360,44 @@
       <w:contextualSpacing/>
     </w:pPr>
   </w:style>
+  <w:style w:type="table" w:styleId="TableGrid">
+    <w:name w:val="Table Grid"/>
+    <w:basedOn w:val="TableNormal"/>
+    <w:uiPriority w:val="39"/>
+    <w:rsid w:val="00A47A3B"/>
+    <w:pPr>
+      <w:spacing w:after="0" w:line="240" w:lineRule="auto"/>
+    </w:pPr>
+    <w:tblPr>
+      <w:tblBorders>
+        <w:top w:val="single" w:sz="4" w:space="0" w:color="auto"/>
+        <w:left w:val="single" w:sz="4" w:space="0" w:color="auto"/>
+        <w:bottom w:val="single" w:sz="4" w:space="0" w:color="auto"/>
+        <w:right w:val="single" w:sz="4" w:space="0" w:color="auto"/>
+        <w:insideH w:val="single" w:sz="4" w:space="0" w:color="auto"/>
+        <w:insideV w:val="single" w:sz="4" w:space="0" w:color="auto"/>
+      </w:tblBorders>
+    </w:tblPr>
+  </w:style>
+  <w:style w:type="paragraph" w:styleId="Caption">
+    <w:name w:val="caption"/>
+    <w:basedOn w:val="Normal"/>
+    <w:next w:val="Normal"/>
+    <w:uiPriority w:val="35"/>
+    <w:unhideWhenUsed/>
+    <w:qFormat/>
+    <w:rsid w:val="00636C1E"/>
+    <w:pPr>
+      <w:spacing w:after="200" w:line="240" w:lineRule="auto"/>
+    </w:pPr>
+    <w:rPr>
+      <w:i/>
+      <w:iCs/>
+      <w:color w:val="44546A" w:themeColor="text2"/>
+      <w:sz w:val="18"/>
+      <w:szCs w:val="18"/>
+    </w:rPr>
+  </w:style>
 </w:styles>
 </file>
 
@@ -2259,7 +5701,7 @@
 </file>
 
 <file path=customXml/itemProps1.xml><?xml version="1.0" encoding="utf-8"?>
-<ds:datastoreItem xmlns:ds="http://schemas.openxmlformats.org/officeDocument/2006/customXml" ds:itemID="{B2E5B0E2-9F73-4FDC-9DE5-8898323CDCD3}">
+<ds:datastoreItem xmlns:ds="http://schemas.openxmlformats.org/officeDocument/2006/customXml" ds:itemID="{B56E0805-6D55-40EA-90D4-214C955A17B5}">
   <ds:schemaRefs>
     <ds:schemaRef ds:uri="http://schemas.openxmlformats.org/officeDocument/2006/bibliography"/>
   </ds:schemaRefs>

</xml_diff>

<commit_message>
Refined Movements of game, added more to report
</commit_message>
<xml_diff>
--- a/2805 ICT Milestone 2 Progress Report.docx
+++ b/2805 ICT Milestone 2 Progress Report.docx
@@ -1001,7 +1001,15 @@
         <w:jc w:val="both"/>
       </w:pPr>
       <w:r>
-        <w:t>The following table reflects the list of functional requirements as detailed in Milestone 1. It highlights the Functional Requirement, its priority, its status and any further more specific comments on its implementation.</w:t>
+        <w:t xml:space="preserve">The following table reflects the list of functional requirements as detailed in Milestone 1. It highlights the Functional Requirement, its priority, its status and any </w:t>
+      </w:r>
+      <w:proofErr w:type="gramStart"/>
+      <w:r>
+        <w:t>further more</w:t>
+      </w:r>
+      <w:proofErr w:type="gramEnd"/>
+      <w:r>
+        <w:t xml:space="preserve"> specific comments on its implementation.</w:t>
       </w:r>
     </w:p>
     <w:tbl>
@@ -2145,14 +2153,7 @@
                 <w:sz w:val="20"/>
                 <w:szCs w:val="20"/>
               </w:rPr>
-              <w:t>UC-</w:t>
-            </w:r>
-            <w:r>
-              <w:rPr>
-                <w:sz w:val="20"/>
-                <w:szCs w:val="20"/>
-              </w:rPr>
-              <w:t>3</w:t>
+              <w:t>UC-3</w:t>
             </w:r>
           </w:p>
         </w:tc>
@@ -2262,14 +2263,7 @@
                 <w:sz w:val="20"/>
                 <w:szCs w:val="20"/>
               </w:rPr>
-              <w:t>UC-</w:t>
-            </w:r>
-            <w:r>
-              <w:rPr>
-                <w:sz w:val="20"/>
-                <w:szCs w:val="20"/>
-              </w:rPr>
-              <w:t>4</w:t>
+              <w:t>UC-4</w:t>
             </w:r>
           </w:p>
         </w:tc>
@@ -2372,14 +2366,7 @@
                 <w:sz w:val="20"/>
                 <w:szCs w:val="20"/>
               </w:rPr>
-              <w:t>UC-</w:t>
-            </w:r>
-            <w:r>
-              <w:rPr>
-                <w:sz w:val="20"/>
-                <w:szCs w:val="20"/>
-              </w:rPr>
-              <w:t>5</w:t>
+              <w:t>UC-5</w:t>
             </w:r>
           </w:p>
         </w:tc>
@@ -2482,14 +2469,7 @@
                 <w:sz w:val="20"/>
                 <w:szCs w:val="20"/>
               </w:rPr>
-              <w:t>UC-</w:t>
-            </w:r>
-            <w:r>
-              <w:rPr>
-                <w:sz w:val="20"/>
-                <w:szCs w:val="20"/>
-              </w:rPr>
-              <w:t>6</w:t>
+              <w:t>UC-6</w:t>
             </w:r>
           </w:p>
         </w:tc>
@@ -2606,14 +2586,7 @@
                 <w:sz w:val="20"/>
                 <w:szCs w:val="20"/>
               </w:rPr>
-              <w:t>UC-</w:t>
-            </w:r>
-            <w:r>
-              <w:rPr>
-                <w:sz w:val="20"/>
-                <w:szCs w:val="20"/>
-              </w:rPr>
-              <w:t>7</w:t>
+              <w:t>UC-7</w:t>
             </w:r>
           </w:p>
         </w:tc>
@@ -2716,14 +2689,7 @@
                 <w:sz w:val="20"/>
                 <w:szCs w:val="20"/>
               </w:rPr>
-              <w:t>UC-</w:t>
-            </w:r>
-            <w:r>
-              <w:rPr>
-                <w:sz w:val="20"/>
-                <w:szCs w:val="20"/>
-              </w:rPr>
-              <w:t>8</w:t>
+              <w:t>UC-8</w:t>
             </w:r>
           </w:p>
         </w:tc>
@@ -2827,14 +2793,7 @@
                 <w:szCs w:val="20"/>
               </w:rPr>
               <w:lastRenderedPageBreak/>
-              <w:t>UC-</w:t>
-            </w:r>
-            <w:r>
-              <w:rPr>
-                <w:sz w:val="20"/>
-                <w:szCs w:val="20"/>
-              </w:rPr>
-              <w:t>9</w:t>
+              <w:t>UC-9</w:t>
             </w:r>
           </w:p>
         </w:tc>
@@ -2937,14 +2896,7 @@
                 <w:sz w:val="20"/>
                 <w:szCs w:val="20"/>
               </w:rPr>
-              <w:t>UC-</w:t>
-            </w:r>
-            <w:r>
-              <w:rPr>
-                <w:sz w:val="20"/>
-                <w:szCs w:val="20"/>
-              </w:rPr>
-              <w:t>10</w:t>
+              <w:t>UC-10</w:t>
             </w:r>
           </w:p>
         </w:tc>
@@ -3047,14 +2999,7 @@
                 <w:sz w:val="20"/>
                 <w:szCs w:val="20"/>
               </w:rPr>
-              <w:t>UC-</w:t>
-            </w:r>
-            <w:r>
-              <w:rPr>
-                <w:sz w:val="20"/>
-                <w:szCs w:val="20"/>
-              </w:rPr>
-              <w:t>11</w:t>
+              <w:t>UC-11</w:t>
             </w:r>
           </w:p>
         </w:tc>
@@ -3157,14 +3102,7 @@
                 <w:sz w:val="20"/>
                 <w:szCs w:val="20"/>
               </w:rPr>
-              <w:t>UC-</w:t>
-            </w:r>
-            <w:r>
-              <w:rPr>
-                <w:sz w:val="20"/>
-                <w:szCs w:val="20"/>
-              </w:rPr>
-              <w:t>12</w:t>
+              <w:t>UC-12</w:t>
             </w:r>
           </w:p>
         </w:tc>
@@ -3225,7 +3163,23 @@
                 <w:sz w:val="20"/>
                 <w:szCs w:val="20"/>
               </w:rPr>
-              <w:t>A value that will be increased when ever the player earns score. Currently fully implemented</w:t>
+              <w:t xml:space="preserve">A value that will be increased </w:t>
+            </w:r>
+            <w:proofErr w:type="spellStart"/>
+            <w:r>
+              <w:rPr>
+                <w:sz w:val="20"/>
+                <w:szCs w:val="20"/>
+              </w:rPr>
+              <w:t>when ever</w:t>
+            </w:r>
+            <w:proofErr w:type="spellEnd"/>
+            <w:r>
+              <w:rPr>
+                <w:sz w:val="20"/>
+                <w:szCs w:val="20"/>
+              </w:rPr>
+              <w:t xml:space="preserve"> the player earns score. Currently fully implemented</w:t>
             </w:r>
           </w:p>
         </w:tc>
@@ -3267,14 +3221,7 @@
                 <w:sz w:val="20"/>
                 <w:szCs w:val="20"/>
               </w:rPr>
-              <w:t>UC-</w:t>
-            </w:r>
-            <w:r>
-              <w:rPr>
-                <w:sz w:val="20"/>
-                <w:szCs w:val="20"/>
-              </w:rPr>
-              <w:t>13</w:t>
+              <w:t>UC-13</w:t>
             </w:r>
           </w:p>
         </w:tc>
@@ -3377,14 +3324,7 @@
                 <w:sz w:val="20"/>
                 <w:szCs w:val="20"/>
               </w:rPr>
-              <w:t>UC-</w:t>
-            </w:r>
-            <w:r>
-              <w:rPr>
-                <w:sz w:val="20"/>
-                <w:szCs w:val="20"/>
-              </w:rPr>
-              <w:t>14</w:t>
+              <w:t>UC-14</w:t>
             </w:r>
           </w:p>
         </w:tc>
@@ -3494,14 +3434,7 @@
                 <w:sz w:val="20"/>
                 <w:szCs w:val="20"/>
               </w:rPr>
-              <w:t>UC-</w:t>
-            </w:r>
-            <w:r>
-              <w:rPr>
-                <w:sz w:val="20"/>
-                <w:szCs w:val="20"/>
-              </w:rPr>
-              <w:t>15</w:t>
+              <w:t>UC-15</w:t>
             </w:r>
           </w:p>
         </w:tc>
@@ -3604,14 +3537,7 @@
                 <w:sz w:val="20"/>
                 <w:szCs w:val="20"/>
               </w:rPr>
-              <w:t>UC-</w:t>
-            </w:r>
-            <w:r>
-              <w:rPr>
-                <w:sz w:val="20"/>
-                <w:szCs w:val="20"/>
-              </w:rPr>
-              <w:t>16</w:t>
+              <w:t>UC-16</w:t>
             </w:r>
           </w:p>
         </w:tc>
@@ -3714,14 +3640,7 @@
                 <w:sz w:val="20"/>
                 <w:szCs w:val="20"/>
               </w:rPr>
-              <w:t>UC-</w:t>
-            </w:r>
-            <w:r>
-              <w:rPr>
-                <w:sz w:val="20"/>
-                <w:szCs w:val="20"/>
-              </w:rPr>
-              <w:t>17</w:t>
+              <w:t>UC-17</w:t>
             </w:r>
           </w:p>
         </w:tc>
@@ -4278,12 +4197,21 @@
                 <w:szCs w:val="20"/>
               </w:rPr>
             </w:pPr>
-            <w:r>
-              <w:rPr>
-                <w:sz w:val="20"/>
-                <w:szCs w:val="20"/>
-              </w:rPr>
-              <w:t>DirectMedia Layer Framework</w:t>
+            <w:proofErr w:type="spellStart"/>
+            <w:r>
+              <w:rPr>
+                <w:sz w:val="20"/>
+                <w:szCs w:val="20"/>
+              </w:rPr>
+              <w:t>DirectMedia</w:t>
+            </w:r>
+            <w:proofErr w:type="spellEnd"/>
+            <w:r>
+              <w:rPr>
+                <w:sz w:val="20"/>
+                <w:szCs w:val="20"/>
+              </w:rPr>
+              <w:t xml:space="preserve"> Layer Framework</w:t>
             </w:r>
           </w:p>
         </w:tc>
@@ -4324,7 +4252,23 @@
                 <w:sz w:val="20"/>
                 <w:szCs w:val="20"/>
               </w:rPr>
-              <w:t>Is the only library that allows for DirectMedia layer interactions for C++</w:t>
+              <w:t xml:space="preserve">Is the only library that allows for </w:t>
+            </w:r>
+            <w:proofErr w:type="spellStart"/>
+            <w:r>
+              <w:rPr>
+                <w:sz w:val="20"/>
+                <w:szCs w:val="20"/>
+              </w:rPr>
+              <w:t>DirectMedia</w:t>
+            </w:r>
+            <w:proofErr w:type="spellEnd"/>
+            <w:r>
+              <w:rPr>
+                <w:sz w:val="20"/>
+                <w:szCs w:val="20"/>
+              </w:rPr>
+              <w:t xml:space="preserve"> layer interactions for C++</w:t>
             </w:r>
           </w:p>
         </w:tc>
@@ -4361,6 +4305,7 @@
                 <w:szCs w:val="20"/>
               </w:rPr>
             </w:pPr>
+            <w:proofErr w:type="spellStart"/>
             <w:r>
               <w:rPr>
                 <w:sz w:val="20"/>
@@ -4368,6 +4313,7 @@
               </w:rPr>
               <w:t>Doxygen</w:t>
             </w:r>
+            <w:proofErr w:type="spellEnd"/>
           </w:p>
         </w:tc>
         <w:tc>
@@ -4387,8 +4333,17 @@
                 <w:sz w:val="20"/>
                 <w:szCs w:val="20"/>
               </w:rPr>
-              <w:t>Was the recommended tool to use to automatically generate documentation for code.</w:t>
-            </w:r>
+              <w:t xml:space="preserve">Was the recommended tool to use to automatically generate documentation for </w:t>
+            </w:r>
+            <w:proofErr w:type="gramStart"/>
+            <w:r>
+              <w:rPr>
+                <w:sz w:val="20"/>
+                <w:szCs w:val="20"/>
+              </w:rPr>
+              <w:t>code.</w:t>
+            </w:r>
+            <w:proofErr w:type="gramEnd"/>
           </w:p>
         </w:tc>
       </w:tr>
@@ -4519,16 +4474,271 @@
         <w:t>through</w:t>
       </w:r>
       <w:r>
-        <w:t xml:space="preserve"> ensuring that each “component” is capable of supporting itself</w:t>
+        <w:t xml:space="preserve"> ensuring that each “component” </w:t>
+      </w:r>
+      <w:proofErr w:type="gramStart"/>
+      <w:r>
+        <w:t>is capable of supporting</w:t>
+      </w:r>
+      <w:proofErr w:type="gramEnd"/>
+      <w:r>
+        <w:t xml:space="preserve"> itself</w:t>
       </w:r>
       <w:r>
         <w:t xml:space="preserve"> and does not need to rely on any outside sources to supply its core functionality.</w:t>
       </w:r>
       <w:r>
-        <w:t xml:space="preserve"> This separation also allows new features to more easily be added to the overall system. As there is no dependency on other components, new ones can simply be added to the controller system when needed. Maintenance is also made easier through separation, as finding the source of any issues does not need to be tracked through multiple components at a time. The tests simply need to be done at the controllers level and tracked accordingly when the unexpected behaviour arises.</w:t>
-      </w:r>
+        <w:t xml:space="preserve"> This separation also allows new features to more easily be added to the overall system. As there is no dependency on other components, new ones can simply be added to the controller system when needed. Maintenance is also made easier through separation, as finding the source of any issues does not need to be tracked through multiple components at a time. The tests simply need to be done at the </w:t>
+      </w:r>
+      <w:r>
+        <w:t>controller’s</w:t>
+      </w:r>
+      <w:r>
+        <w:t xml:space="preserve"> level and tracked accordingly when the unexpected behaviour arises.</w:t>
+      </w:r>
+    </w:p>
+    <w:p>
+      <w:pPr>
+        <w:jc w:val="both"/>
+      </w:pPr>
+    </w:p>
+    <w:p>
+      <w:r>
+        <w:br w:type="page"/>
+      </w:r>
+    </w:p>
+    <w:p>
+      <w:pPr>
+        <w:pStyle w:val="Heading2"/>
+      </w:pPr>
+      <w:r>
+        <w:lastRenderedPageBreak/>
+        <w:t>Class Diagrams</w:t>
+      </w:r>
+    </w:p>
+    <w:p>
+      <w:pPr>
+        <w:jc w:val="both"/>
+      </w:pPr>
+      <w:r>
+        <w:t xml:space="preserve">The following class diagram was created using Visual Studio’s Code Tools and reflects the current state of the system. </w:t>
+      </w:r>
+      <w:r>
+        <w:t>However,</w:t>
+      </w:r>
+      <w:r>
+        <w:t xml:space="preserve"> it does lack the nuances of other UML creation software and simply reflects the state of the system and not entirely accurate.</w:t>
+      </w:r>
+    </w:p>
+    <w:p>
+      <w:pPr>
+        <w:keepNext/>
+        <w:jc w:val="both"/>
+      </w:pPr>
+      <w:r>
+        <w:rPr>
+          <w:noProof/>
+        </w:rPr>
+        <w:drawing>
+          <wp:inline distT="0" distB="0" distL="0" distR="0" wp14:anchorId="622AEF41" wp14:editId="59AE79F2">
+            <wp:extent cx="5731510" cy="5126355"/>
+            <wp:effectExtent l="0" t="0" r="2540" b="0"/>
+            <wp:docPr id="2" name="Picture 2" descr="A close up of a map&#10;&#10;Description automatically generated"/>
+            <wp:cNvGraphicFramePr>
+              <a:graphicFrameLocks xmlns:a="http://schemas.openxmlformats.org/drawingml/2006/main" noChangeAspect="1"/>
+            </wp:cNvGraphicFramePr>
+            <a:graphic xmlns:a="http://schemas.openxmlformats.org/drawingml/2006/main">
+              <a:graphicData uri="http://schemas.openxmlformats.org/drawingml/2006/picture">
+                <pic:pic xmlns:pic="http://schemas.openxmlformats.org/drawingml/2006/picture">
+                  <pic:nvPicPr>
+                    <pic:cNvPr id="2" name="ClassDiagram.png"/>
+                    <pic:cNvPicPr/>
+                  </pic:nvPicPr>
+                  <pic:blipFill>
+                    <a:blip r:embed="rId8" cstate="print">
+                      <a:extLst>
+                        <a:ext uri="{28A0092B-C50C-407E-A947-70E740481C1C}">
+                          <a14:useLocalDpi xmlns:a14="http://schemas.microsoft.com/office/drawing/2010/main" val="0"/>
+                        </a:ext>
+                      </a:extLst>
+                    </a:blip>
+                    <a:stretch>
+                      <a:fillRect/>
+                    </a:stretch>
+                  </pic:blipFill>
+                  <pic:spPr>
+                    <a:xfrm>
+                      <a:off x="0" y="0"/>
+                      <a:ext cx="5731510" cy="5126355"/>
+                    </a:xfrm>
+                    <a:prstGeom prst="rect">
+                      <a:avLst/>
+                    </a:prstGeom>
+                  </pic:spPr>
+                </pic:pic>
+              </a:graphicData>
+            </a:graphic>
+          </wp:inline>
+        </w:drawing>
+      </w:r>
+    </w:p>
+    <w:p>
+      <w:pPr>
+        <w:pStyle w:val="Caption"/>
+        <w:jc w:val="both"/>
+      </w:pPr>
+      <w:r>
+        <w:t xml:space="preserve">Figure </w:t>
+      </w:r>
+      <w:r>
+        <w:fldChar w:fldCharType="begin"/>
+      </w:r>
+      <w:r>
+        <w:instrText xml:space="preserve"> SEQ Figure \* ARABIC </w:instrText>
+      </w:r>
+      <w:r>
+        <w:fldChar w:fldCharType="separate"/>
+      </w:r>
+      <w:r>
+        <w:rPr>
+          <w:noProof/>
+        </w:rPr>
+        <w:t>2</w:t>
+      </w:r>
+      <w:r>
+        <w:rPr>
+          <w:noProof/>
+        </w:rPr>
+        <w:fldChar w:fldCharType="end"/>
+      </w:r>
+      <w:r>
+        <w:t>(Class Diagram from code)</w:t>
+      </w:r>
+    </w:p>
+    <w:p/>
+    <w:p/>
+    <w:p/>
+    <w:p/>
+    <w:p/>
+    <w:p/>
+    <w:p/>
+    <w:p/>
+    <w:p>
+      <w:pPr>
+        <w:pStyle w:val="Heading2"/>
+      </w:pPr>
+      <w:r>
+        <w:lastRenderedPageBreak/>
+        <w:t>Dynamic Model</w:t>
+      </w:r>
+    </w:p>
+    <w:p>
+      <w:pPr>
+        <w:jc w:val="both"/>
+      </w:pPr>
+      <w:r>
+        <w:t xml:space="preserve">The following diagram highlights the high-level functionality of the system. The upon running, the game will initialise the game object and proceed onto the loop. Within the loop the game will be listening for any events the user might make. These events can take the shape of keystrokes and mouse clicks. The loop will also continuously update the game as well which will take the result of any events that might have taken place. </w:t>
+      </w:r>
+      <w:proofErr w:type="gramStart"/>
+      <w:r>
+        <w:t>Finally</w:t>
+      </w:r>
+      <w:proofErr w:type="gramEnd"/>
+      <w:r>
+        <w:t xml:space="preserve"> the game loop will constantly render all of the game components to the screen.</w:t>
+      </w:r>
+    </w:p>
+    <w:p>
+      <w:pPr>
+        <w:keepNext/>
+      </w:pPr>
+      <w:r>
+        <w:rPr>
+          <w:noProof/>
+        </w:rPr>
+        <w:drawing>
+          <wp:inline distT="0" distB="0" distL="0" distR="0" wp14:anchorId="79A49F30" wp14:editId="45D0C746">
+            <wp:extent cx="5731510" cy="3274060"/>
+            <wp:effectExtent l="0" t="0" r="2540" b="2540"/>
+            <wp:docPr id="3" name="Picture 3" descr="A screenshot of a cell phone&#10;&#10;Description automatically generated"/>
+            <wp:cNvGraphicFramePr>
+              <a:graphicFrameLocks xmlns:a="http://schemas.openxmlformats.org/drawingml/2006/main" noChangeAspect="1"/>
+            </wp:cNvGraphicFramePr>
+            <a:graphic xmlns:a="http://schemas.openxmlformats.org/drawingml/2006/main">
+              <a:graphicData uri="http://schemas.openxmlformats.org/drawingml/2006/picture">
+                <pic:pic xmlns:pic="http://schemas.openxmlformats.org/drawingml/2006/picture">
+                  <pic:nvPicPr>
+                    <pic:cNvPr id="3" name="main.PNG"/>
+                    <pic:cNvPicPr/>
+                  </pic:nvPicPr>
+                  <pic:blipFill>
+                    <a:blip r:embed="rId9">
+                      <a:extLst>
+                        <a:ext uri="{28A0092B-C50C-407E-A947-70E740481C1C}">
+                          <a14:useLocalDpi xmlns:a14="http://schemas.microsoft.com/office/drawing/2010/main" val="0"/>
+                        </a:ext>
+                      </a:extLst>
+                    </a:blip>
+                    <a:stretch>
+                      <a:fillRect/>
+                    </a:stretch>
+                  </pic:blipFill>
+                  <pic:spPr>
+                    <a:xfrm>
+                      <a:off x="0" y="0"/>
+                      <a:ext cx="5731510" cy="3274060"/>
+                    </a:xfrm>
+                    <a:prstGeom prst="rect">
+                      <a:avLst/>
+                    </a:prstGeom>
+                  </pic:spPr>
+                </pic:pic>
+              </a:graphicData>
+            </a:graphic>
+          </wp:inline>
+        </w:drawing>
+      </w:r>
+    </w:p>
+    <w:p>
+      <w:pPr>
+        <w:pStyle w:val="Caption"/>
+      </w:pPr>
+      <w:r>
+        <w:t xml:space="preserve">Figure </w:t>
+      </w:r>
+      <w:fldSimple w:instr=" SEQ Figure \* ARABIC ">
+        <w:r>
+          <w:rPr>
+            <w:noProof/>
+          </w:rPr>
+          <w:t>3</w:t>
+        </w:r>
+      </w:fldSimple>
+      <w:r>
+        <w:t>(High Level Dynamic Model)</w:t>
+      </w:r>
+    </w:p>
+    <w:p/>
+    <w:p>
+      <w:r>
+        <w:br w:type="page"/>
+      </w:r>
+    </w:p>
+    <w:p>
+      <w:pPr>
+        <w:pStyle w:val="Heading2"/>
+      </w:pPr>
+      <w:r>
+        <w:lastRenderedPageBreak/>
+        <w:t>Sub-System Decomposition</w:t>
+      </w:r>
+    </w:p>
+    <w:p>
       <w:bookmarkStart w:id="4" w:name="_GoBack"/>
       <w:bookmarkEnd w:id="4"/>
+      <w:r>
+        <w:br w:type="page"/>
+      </w:r>
     </w:p>
     <w:p>
       <w:pPr>
@@ -4536,6 +4746,7 @@
       </w:pPr>
       <w:bookmarkStart w:id="5" w:name="_Toc50812774"/>
       <w:r>
+        <w:lastRenderedPageBreak/>
         <w:t>Level of Sophistication Discussion</w:t>
       </w:r>
       <w:bookmarkEnd w:id="5"/>
@@ -5701,7 +5912,7 @@
 </file>
 
 <file path=customXml/itemProps1.xml><?xml version="1.0" encoding="utf-8"?>
-<ds:datastoreItem xmlns:ds="http://schemas.openxmlformats.org/officeDocument/2006/customXml" ds:itemID="{B56E0805-6D55-40EA-90D4-214C955A17B5}">
+<ds:datastoreItem xmlns:ds="http://schemas.openxmlformats.org/officeDocument/2006/customXml" ds:itemID="{E378B15F-91E6-4C34-8577-D4665979EA64}">
   <ds:schemaRefs>
     <ds:schemaRef ds:uri="http://schemas.openxmlformats.org/officeDocument/2006/bibliography"/>
   </ds:schemaRefs>

</xml_diff>